<commit_message>
Updated Resume and Transcript
</commit_message>
<xml_diff>
--- a/src/pictures/Resume(CS).docx
+++ b/src/pictures/Resume(CS).docx
@@ -474,6 +474,14 @@
                 <w:sz w:val="22"/>
                 <w:szCs w:val="22"/>
               </w:rPr>
+              <w:t>, Docker, Junit</w:t>
+            </w:r>
+            <w:r>
+              <w:rPr>
+                <w:rFonts w:ascii="Century Gothic" w:eastAsia="Century Gothic" w:hAnsi="Century Gothic" w:cs="Century Gothic"/>
+                <w:sz w:val="22"/>
+                <w:szCs w:val="22"/>
+              </w:rPr>
               <w:br/>
             </w:r>
             <w:r>
@@ -835,7 +843,7 @@
           <w:rFonts w:ascii="Century Gothic" w:eastAsia="Century Gothic" w:hAnsi="Century Gothic" w:cs="Century Gothic"/>
           <w:szCs w:val="22"/>
         </w:rPr>
-        <w:t xml:space="preserve">Student Assistant </w:t>
+        <w:t xml:space="preserve">Investment </w:t>
       </w:r>
       <w:r>
         <w:rPr>
@@ -1207,8 +1215,6 @@
         </w:rPr>
         <w:t xml:space="preserve"> - Santa Rosa, CA</w:t>
       </w:r>
-      <w:bookmarkStart w:id="0" w:name="_GoBack"/>
-      <w:bookmarkEnd w:id="0"/>
     </w:p>
     <w:p>
       <w:pPr>
@@ -1415,6 +1421,19 @@
     <w:p>
       <w:pPr>
         <w:pStyle w:val="p"/>
+        <w:spacing w:line="360" w:lineRule="auto"/>
+        <w:rPr>
+          <w:rFonts w:ascii="Century Gothic" w:eastAsia="Century Gothic" w:hAnsi="Century Gothic" w:cs="Century Gothic"/>
+          <w:sz w:val="22"/>
+          <w:szCs w:val="22"/>
+        </w:rPr>
+      </w:pPr>
+      <w:bookmarkStart w:id="0" w:name="_GoBack"/>
+      <w:bookmarkEnd w:id="0"/>
+    </w:p>
+    <w:p>
+      <w:pPr>
+        <w:pStyle w:val="p"/>
         <w:spacing w:line="240" w:lineRule="auto"/>
         <w:rPr>
           <w:rFonts w:ascii="Century Gothic" w:eastAsia="Century Gothic" w:hAnsi="Century Gothic" w:cs="Century Gothic"/>
@@ -1470,7 +1489,26 @@
           <w:sz w:val="22"/>
           <w:szCs w:val="22"/>
         </w:rPr>
-        <w:t>– Subscription Program (Using Python)</w:t>
+        <w:t xml:space="preserve">– </w:t>
+      </w:r>
+      <w:r>
+        <w:rPr>
+          <w:rStyle w:val="span"/>
+          <w:rFonts w:ascii="Century Gothic" w:eastAsia="Century Gothic" w:hAnsi="Century Gothic" w:cs="Century Gothic"/>
+          <w:i/>
+          <w:sz w:val="22"/>
+          <w:szCs w:val="22"/>
+        </w:rPr>
+        <w:t xml:space="preserve">Subscription Program </w:t>
+      </w:r>
+      <w:r>
+        <w:rPr>
+          <w:rStyle w:val="span"/>
+          <w:rFonts w:ascii="Century Gothic" w:eastAsia="Century Gothic" w:hAnsi="Century Gothic" w:cs="Century Gothic"/>
+          <w:sz w:val="22"/>
+          <w:szCs w:val="22"/>
+        </w:rPr>
+        <w:t>(Using Python)</w:t>
       </w:r>
       <w:r>
         <w:rPr>
@@ -1518,7 +1556,26 @@
           <w:sz w:val="22"/>
           <w:szCs w:val="22"/>
         </w:rPr>
-        <w:t xml:space="preserve"> – Value Exposure Study (Using R Studio)</w:t>
+        <w:t xml:space="preserve"> – </w:t>
+      </w:r>
+      <w:r>
+        <w:rPr>
+          <w:rStyle w:val="span"/>
+          <w:rFonts w:ascii="Century Gothic" w:eastAsia="Century Gothic" w:hAnsi="Century Gothic" w:cs="Century Gothic"/>
+          <w:i/>
+          <w:sz w:val="22"/>
+          <w:szCs w:val="22"/>
+        </w:rPr>
+        <w:t>Value Exposure Study</w:t>
+      </w:r>
+      <w:r>
+        <w:rPr>
+          <w:rStyle w:val="span"/>
+          <w:rFonts w:ascii="Century Gothic" w:eastAsia="Century Gothic" w:hAnsi="Century Gothic" w:cs="Century Gothic"/>
+          <w:sz w:val="22"/>
+          <w:szCs w:val="22"/>
+        </w:rPr>
+        <w:t xml:space="preserve"> (Using R Studio)</w:t>
       </w:r>
       <w:r>
         <w:rPr>
@@ -2062,6 +2119,7 @@
   <w:style w:type="character" w:default="1" w:styleId="DefaultParagraphFont">
     <w:name w:val="Default Paragraph Font"/>
     <w:uiPriority w:val="1"/>
+    <w:semiHidden/>
     <w:unhideWhenUsed/>
   </w:style>
   <w:style w:type="table" w:default="1" w:styleId="TableNormal">

</xml_diff>

<commit_message>
Updated Pictures and Homepage
</commit_message>
<xml_diff>
--- a/src/pictures/Resume(CS).docx
+++ b/src/pictures/Resume(CS).docx
@@ -295,8 +295,8 @@
         <w:tblLook w:val="05E0" w:firstRow="1" w:lastRow="1" w:firstColumn="1" w:lastColumn="1" w:noHBand="0" w:noVBand="1"/>
       </w:tblPr>
       <w:tblGrid>
-        <w:gridCol w:w="8497"/>
-        <w:gridCol w:w="1657"/>
+        <w:gridCol w:w="10150"/>
+        <w:gridCol w:w="35"/>
       </w:tblGrid>
       <w:tr>
         <w:trPr>
@@ -304,7 +304,7 @@
         </w:trPr>
         <w:tc>
           <w:tcPr>
-            <w:tcW w:w="8497" w:type="dxa"/>
+            <w:tcW w:w="10150" w:type="dxa"/>
             <w:tcMar>
               <w:top w:w="5" w:type="dxa"/>
               <w:left w:w="5" w:type="dxa"/>
@@ -348,6 +348,14 @@
                 <w:sz w:val="22"/>
                 <w:szCs w:val="22"/>
               </w:rPr>
+              <w:t>, ReactJS</w:t>
+            </w:r>
+            <w:r>
+              <w:rPr>
+                <w:rFonts w:ascii="Century Gothic" w:eastAsia="Century Gothic" w:hAnsi="Century Gothic" w:cs="Century Gothic"/>
+                <w:sz w:val="22"/>
+                <w:szCs w:val="22"/>
+              </w:rPr>
               <w:br/>
             </w:r>
             <w:r>
@@ -391,7 +399,7 @@
                 <w:sz w:val="22"/>
                 <w:szCs w:val="22"/>
               </w:rPr>
-              <w:t>SQL, C++, JavaScript, ReactJS, Django</w:t>
+              <w:t>SQL, C++, JavaScript, Django</w:t>
             </w:r>
             <w:r>
               <w:rPr>
@@ -400,6 +408,14 @@
                 <w:szCs w:val="22"/>
               </w:rPr>
               <w:t>, WordPress</w:t>
+            </w:r>
+            <w:r>
+              <w:rPr>
+                <w:rFonts w:ascii="Century Gothic" w:eastAsia="Century Gothic" w:hAnsi="Century Gothic" w:cs="Century Gothic"/>
+                <w:sz w:val="22"/>
+                <w:szCs w:val="22"/>
+              </w:rPr>
+              <w:t>, Bash</w:t>
             </w:r>
             <w:r>
               <w:rPr>
@@ -458,23 +474,15 @@
                 <w:sz w:val="22"/>
                 <w:szCs w:val="22"/>
               </w:rPr>
-              <w:t xml:space="preserve">, </w:t>
-            </w:r>
-            <w:r>
-              <w:rPr>
-                <w:rFonts w:ascii="Century Gothic" w:eastAsia="Century Gothic" w:hAnsi="Century Gothic" w:cs="Century Gothic"/>
-                <w:sz w:val="22"/>
-                <w:szCs w:val="22"/>
-              </w:rPr>
-              <w:t>Apache</w:t>
-            </w:r>
-            <w:r>
-              <w:rPr>
-                <w:rFonts w:ascii="Century Gothic" w:eastAsia="Century Gothic" w:hAnsi="Century Gothic" w:cs="Century Gothic"/>
-                <w:sz w:val="22"/>
-                <w:szCs w:val="22"/>
-              </w:rPr>
               <w:t>, Docker, Junit</w:t>
+            </w:r>
+            <w:r>
+              <w:rPr>
+                <w:rFonts w:ascii="Century Gothic" w:eastAsia="Century Gothic" w:hAnsi="Century Gothic" w:cs="Century Gothic"/>
+                <w:sz w:val="22"/>
+                <w:szCs w:val="22"/>
+              </w:rPr>
+              <w:t>, Google Cloud</w:t>
             </w:r>
             <w:r>
               <w:rPr>
@@ -531,7 +539,7 @@
         </w:tc>
         <w:tc>
           <w:tcPr>
-            <w:tcW w:w="1657" w:type="dxa"/>
+            <w:tcW w:w="35" w:type="dxa"/>
             <w:tcBorders>
               <w:left w:val="single" w:sz="8" w:space="0" w:color="FEFDFD"/>
             </w:tcBorders>
@@ -564,7 +572,12 @@
         </w:pBdr>
         <w:spacing w:before="200" w:after="120" w:line="240" w:lineRule="auto"/>
         <w:rPr>
-          <w:rFonts w:ascii="Century Gothic" w:eastAsia="Century Gothic" w:hAnsi="Century Gothic" w:cs="Century Gothic"/>
+          <w:rStyle w:val="spanjobtitle"/>
+          <w:rFonts w:ascii="Century Gothic" w:eastAsia="Century Gothic" w:hAnsi="Century Gothic" w:cs="Century Gothic"/>
+          <w:b w:val="0"/>
+          <w:bCs w:val="0"/>
+          <w:sz w:val="28"/>
+          <w:szCs w:val="28"/>
         </w:rPr>
       </w:pPr>
       <w:r>
@@ -572,6 +585,156 @@
           <w:rFonts w:ascii="Century Gothic" w:eastAsia="Century Gothic" w:hAnsi="Century Gothic" w:cs="Century Gothic"/>
         </w:rPr>
         <w:t>Work History</w:t>
+      </w:r>
+    </w:p>
+    <w:p>
+      <w:pPr>
+        <w:pStyle w:val="divdocumentsinglecolumn"/>
+        <w:tabs>
+          <w:tab w:val="right" w:pos="10740"/>
+        </w:tabs>
+        <w:spacing w:line="360" w:lineRule="auto"/>
+        <w:rPr>
+          <w:rFonts w:ascii="Century Gothic" w:eastAsia="Century Gothic" w:hAnsi="Century Gothic" w:cs="Century Gothic"/>
+          <w:sz w:val="22"/>
+          <w:szCs w:val="22"/>
+        </w:rPr>
+      </w:pPr>
+      <w:r>
+        <w:rPr>
+          <w:rStyle w:val="spanjobtitle"/>
+          <w:rFonts w:ascii="Century Gothic" w:eastAsia="Century Gothic" w:hAnsi="Century Gothic" w:cs="Century Gothic"/>
+          <w:szCs w:val="22"/>
+        </w:rPr>
+        <w:t xml:space="preserve">Investment </w:t>
+      </w:r>
+      <w:r>
+        <w:rPr>
+          <w:rStyle w:val="spanjobtitle"/>
+          <w:rFonts w:ascii="Century Gothic" w:eastAsia="Century Gothic" w:hAnsi="Century Gothic" w:cs="Century Gothic"/>
+          <w:szCs w:val="22"/>
+        </w:rPr>
+        <w:t>Intern</w:t>
+      </w:r>
+      <w:r>
+        <w:rPr>
+          <w:rStyle w:val="singlecolumnspanpaddedlinenth-child1"/>
+          <w:rFonts w:ascii="Century Gothic" w:eastAsia="Century Gothic" w:hAnsi="Century Gothic" w:cs="Century Gothic"/>
+          <w:szCs w:val="22"/>
+        </w:rPr>
+        <w:t xml:space="preserve"> </w:t>
+      </w:r>
+      <w:r>
+        <w:rPr>
+          <w:rStyle w:val="datesWrapper"/>
+          <w:rFonts w:ascii="Century Gothic" w:eastAsia="Century Gothic" w:hAnsi="Century Gothic" w:cs="Century Gothic"/>
+          <w:sz w:val="22"/>
+          <w:szCs w:val="22"/>
+        </w:rPr>
+        <w:tab/>
+        <w:t xml:space="preserve"> </w:t>
+      </w:r>
+      <w:r>
+        <w:rPr>
+          <w:rStyle w:val="span"/>
+          <w:rFonts w:ascii="Century Gothic" w:eastAsia="Century Gothic" w:hAnsi="Century Gothic" w:cs="Century Gothic"/>
+          <w:sz w:val="22"/>
+          <w:szCs w:val="22"/>
+        </w:rPr>
+        <w:t>06/2018 to 09/2018</w:t>
+      </w:r>
+      <w:r>
+        <w:rPr>
+          <w:rStyle w:val="datesWrapper"/>
+          <w:rFonts w:ascii="Century Gothic" w:eastAsia="Century Gothic" w:hAnsi="Century Gothic" w:cs="Century Gothic"/>
+          <w:sz w:val="22"/>
+          <w:szCs w:val="22"/>
+        </w:rPr>
+        <w:t xml:space="preserve"> </w:t>
+      </w:r>
+    </w:p>
+    <w:p>
+      <w:pPr>
+        <w:pStyle w:val="spanpaddedline"/>
+        <w:spacing w:line="240" w:lineRule="auto"/>
+        <w:rPr>
+          <w:rFonts w:ascii="Century Gothic" w:eastAsia="Century Gothic" w:hAnsi="Century Gothic" w:cs="Century Gothic"/>
+          <w:sz w:val="22"/>
+          <w:szCs w:val="22"/>
+        </w:rPr>
+      </w:pPr>
+      <w:r>
+        <w:rPr>
+          <w:rStyle w:val="spancompanyname"/>
+          <w:rFonts w:ascii="Century Gothic" w:eastAsia="Century Gothic" w:hAnsi="Century Gothic" w:cs="Century Gothic"/>
+          <w:sz w:val="22"/>
+          <w:szCs w:val="22"/>
+        </w:rPr>
+        <w:t>CalSTRS</w:t>
+      </w:r>
+      <w:r>
+        <w:rPr>
+          <w:rStyle w:val="span"/>
+          <w:rFonts w:ascii="Century Gothic" w:eastAsia="Century Gothic" w:hAnsi="Century Gothic" w:cs="Century Gothic"/>
+          <w:sz w:val="22"/>
+          <w:szCs w:val="22"/>
+        </w:rPr>
+        <w:t xml:space="preserve"> – Sacramento, CA</w:t>
+      </w:r>
+    </w:p>
+    <w:p>
+      <w:pPr>
+        <w:pStyle w:val="p"/>
+        <w:spacing w:line="276" w:lineRule="auto"/>
+        <w:rPr>
+          <w:rStyle w:val="span"/>
+          <w:rFonts w:ascii="Century Gothic" w:eastAsia="Century Gothic" w:hAnsi="Century Gothic" w:cs="Century Gothic"/>
+          <w:sz w:val="22"/>
+          <w:szCs w:val="22"/>
+        </w:rPr>
+      </w:pPr>
+      <w:r>
+        <w:rPr>
+          <w:rStyle w:val="span"/>
+          <w:rFonts w:ascii="Century Gothic" w:eastAsia="Century Gothic" w:hAnsi="Century Gothic" w:cs="Century Gothic"/>
+          <w:sz w:val="22"/>
+          <w:szCs w:val="22"/>
+        </w:rPr>
+        <w:t>-Assisted with operational, risk management and administrative duties.</w:t>
+      </w:r>
+      <w:r>
+        <w:rPr>
+          <w:rStyle w:val="span"/>
+          <w:rFonts w:ascii="Century Gothic" w:eastAsia="Century Gothic" w:hAnsi="Century Gothic" w:cs="Century Gothic"/>
+          <w:sz w:val="22"/>
+          <w:szCs w:val="22"/>
+        </w:rPr>
+        <w:br/>
+        <w:t>-Extensively used R and Python to perform Data Analysis on asset class projects.</w:t>
+      </w:r>
+    </w:p>
+    <w:p>
+      <w:pPr>
+        <w:pStyle w:val="divdocumentdivsectiontitle"/>
+        <w:pBdr>
+          <w:bottom w:val="single" w:sz="8" w:space="4" w:color="C00000"/>
+        </w:pBdr>
+        <w:spacing w:before="200" w:after="120" w:line="240" w:lineRule="auto"/>
+        <w:rPr>
+          <w:rFonts w:ascii="Century Gothic" w:eastAsia="Century Gothic" w:hAnsi="Century Gothic" w:cs="Century Gothic"/>
+        </w:rPr>
+      </w:pPr>
+      <w:r>
+        <w:rPr>
+          <w:rFonts w:ascii="Century Gothic" w:eastAsia="Century Gothic" w:hAnsi="Century Gothic" w:cs="Century Gothic"/>
+        </w:rPr>
+        <w:t>Voluntary</w:t>
+      </w:r>
+      <w:r>
+        <w:rPr>
+          <w:rFonts w:ascii="Century Gothic" w:eastAsia="Century Gothic" w:hAnsi="Century Gothic" w:cs="Century Gothic"/>
+        </w:rPr>
+        <w:t xml:space="preserve"> History</w:t>
       </w:r>
     </w:p>
     <w:p>
@@ -593,15 +756,7 @@
           <w:rFonts w:ascii="Century Gothic" w:eastAsia="Century Gothic" w:hAnsi="Century Gothic" w:cs="Century Gothic"/>
           <w:szCs w:val="22"/>
         </w:rPr>
-        <w:t>Web</w:t>
-      </w:r>
-      <w:r>
-        <w:rPr>
-          <w:rStyle w:val="spanjobtitle"/>
-          <w:rFonts w:ascii="Century Gothic" w:eastAsia="Century Gothic" w:hAnsi="Century Gothic" w:cs="Century Gothic"/>
-          <w:szCs w:val="22"/>
-        </w:rPr>
-        <w:t xml:space="preserve"> Developer Intern</w:t>
+        <w:t>Web Master</w:t>
       </w:r>
       <w:r>
         <w:rPr>
@@ -611,6 +766,8 @@
         </w:rPr>
         <w:t xml:space="preserve"> </w:t>
       </w:r>
+      <w:bookmarkStart w:id="0" w:name="_GoBack"/>
+      <w:bookmarkEnd w:id="0"/>
       <w:r>
         <w:rPr>
           <w:rStyle w:val="datesWrapper"/>
@@ -628,25 +785,7 @@
           <w:sz w:val="22"/>
           <w:szCs w:val="22"/>
         </w:rPr>
-        <w:t>01/2019</w:t>
-      </w:r>
-      <w:r>
-        <w:rPr>
-          <w:rStyle w:val="span"/>
-          <w:rFonts w:ascii="Century Gothic" w:eastAsia="Century Gothic" w:hAnsi="Century Gothic" w:cs="Century Gothic"/>
-          <w:sz w:val="22"/>
-          <w:szCs w:val="22"/>
-        </w:rPr>
-        <w:t xml:space="preserve"> to </w:t>
-      </w:r>
-      <w:r>
-        <w:rPr>
-          <w:rStyle w:val="span"/>
-          <w:rFonts w:ascii="Century Gothic" w:eastAsia="Century Gothic" w:hAnsi="Century Gothic" w:cs="Century Gothic"/>
-          <w:sz w:val="22"/>
-          <w:szCs w:val="22"/>
-        </w:rPr>
-        <w:t>Current</w:t>
+        <w:t>01/2019 to 03/2019</w:t>
       </w:r>
       <w:r>
         <w:rPr>
@@ -675,61 +814,16 @@
           <w:sz w:val="22"/>
           <w:szCs w:val="22"/>
         </w:rPr>
-        <w:t>U</w:t>
-      </w:r>
-      <w:r>
-        <w:rPr>
-          <w:rStyle w:val="spancompanyname"/>
-          <w:rFonts w:ascii="Century Gothic" w:eastAsia="Century Gothic" w:hAnsi="Century Gothic" w:cs="Century Gothic"/>
-          <w:sz w:val="22"/>
-          <w:szCs w:val="22"/>
-        </w:rPr>
-        <w:t>niversity of California</w:t>
-      </w:r>
-      <w:r>
-        <w:rPr>
-          <w:rStyle w:val="spancompanyname"/>
-          <w:rFonts w:ascii="Century Gothic" w:eastAsia="Century Gothic" w:hAnsi="Century Gothic" w:cs="Century Gothic"/>
-          <w:sz w:val="22"/>
-          <w:szCs w:val="22"/>
-        </w:rPr>
-        <w:t xml:space="preserve"> </w:t>
-      </w:r>
-      <w:r>
-        <w:rPr>
-          <w:rStyle w:val="spancompanyname"/>
-          <w:rFonts w:ascii="Century Gothic" w:eastAsia="Century Gothic" w:hAnsi="Century Gothic" w:cs="Century Gothic"/>
-          <w:sz w:val="22"/>
-          <w:szCs w:val="22"/>
-        </w:rPr>
-        <w:t>Davis</w:t>
-      </w:r>
-      <w:r>
-        <w:rPr>
-          <w:rStyle w:val="span"/>
-          <w:rFonts w:ascii="Century Gothic" w:eastAsia="Century Gothic" w:hAnsi="Century Gothic" w:cs="Century Gothic"/>
-          <w:sz w:val="22"/>
-          <w:szCs w:val="22"/>
-        </w:rPr>
-        <w:t xml:space="preserve"> – </w:t>
-      </w:r>
-      <w:r>
-        <w:rPr>
-          <w:rStyle w:val="span"/>
-          <w:rFonts w:ascii="Century Gothic" w:eastAsia="Century Gothic" w:hAnsi="Century Gothic" w:cs="Century Gothic"/>
-          <w:sz w:val="22"/>
-          <w:szCs w:val="22"/>
-        </w:rPr>
-        <w:t>Davis</w:t>
-      </w:r>
-      <w:r>
-        <w:rPr>
-          <w:rStyle w:val="span"/>
-          <w:rFonts w:ascii="Century Gothic" w:eastAsia="Century Gothic" w:hAnsi="Century Gothic" w:cs="Century Gothic"/>
-          <w:sz w:val="22"/>
-          <w:szCs w:val="22"/>
-        </w:rPr>
-        <w:t>, CA</w:t>
+        <w:t>University of California Davis</w:t>
+      </w:r>
+      <w:r>
+        <w:rPr>
+          <w:rStyle w:val="span"/>
+          <w:rFonts w:ascii="Century Gothic" w:eastAsia="Century Gothic" w:hAnsi="Century Gothic" w:cs="Century Gothic"/>
+          <w:sz w:val="22"/>
+          <w:szCs w:val="22"/>
+        </w:rPr>
+        <w:t xml:space="preserve"> – Davis, CA</w:t>
       </w:r>
     </w:p>
     <w:p>
@@ -752,61 +846,25 @@
           <w:sz w:val="22"/>
           <w:szCs w:val="22"/>
         </w:rPr>
-        <w:t>-</w:t>
-      </w:r>
-      <w:r>
-        <w:rPr>
-          <w:rStyle w:val="span"/>
-          <w:rFonts w:ascii="Century Gothic" w:eastAsia="Century Gothic" w:hAnsi="Century Gothic" w:cs="Century Gothic"/>
-          <w:sz w:val="22"/>
-          <w:szCs w:val="22"/>
-        </w:rPr>
-        <w:t>Developing</w:t>
-      </w:r>
-      <w:r>
-        <w:rPr>
-          <w:rStyle w:val="span"/>
-          <w:rFonts w:ascii="Century Gothic" w:eastAsia="Century Gothic" w:hAnsi="Century Gothic" w:cs="Century Gothic"/>
-          <w:sz w:val="22"/>
-          <w:szCs w:val="22"/>
-        </w:rPr>
-        <w:t xml:space="preserve"> and designing</w:t>
-      </w:r>
-      <w:r>
-        <w:rPr>
-          <w:rStyle w:val="span"/>
-          <w:rFonts w:ascii="Century Gothic" w:eastAsia="Century Gothic" w:hAnsi="Century Gothic" w:cs="Century Gothic"/>
-          <w:sz w:val="22"/>
-          <w:szCs w:val="22"/>
-        </w:rPr>
-        <w:t xml:space="preserve"> </w:t>
-      </w:r>
-      <w:r>
-        <w:rPr>
-          <w:rStyle w:val="span"/>
-          <w:rFonts w:ascii="Century Gothic" w:eastAsia="Century Gothic" w:hAnsi="Century Gothic" w:cs="Century Gothic"/>
-          <w:sz w:val="22"/>
-          <w:szCs w:val="22"/>
-        </w:rPr>
-        <w:t xml:space="preserve">web applications </w:t>
-      </w:r>
-      <w:r>
-        <w:rPr>
-          <w:rStyle w:val="span"/>
-          <w:rFonts w:ascii="Century Gothic" w:eastAsia="Century Gothic" w:hAnsi="Century Gothic" w:cs="Century Gothic"/>
-          <w:sz w:val="22"/>
-          <w:szCs w:val="22"/>
-        </w:rPr>
-        <w:t>for UC Davis, C-STEM Center</w:t>
-      </w:r>
-      <w:r>
-        <w:rPr>
-          <w:rStyle w:val="span"/>
-          <w:rFonts w:ascii="Century Gothic" w:eastAsia="Century Gothic" w:hAnsi="Century Gothic" w:cs="Century Gothic"/>
-          <w:sz w:val="22"/>
-          <w:szCs w:val="22"/>
-        </w:rPr>
-        <w:t>.</w:t>
+        <w:t>-Developing and designing web applications for UC Davis, C-STEM Center.</w:t>
+      </w:r>
+    </w:p>
+    <w:p>
+      <w:pPr>
+        <w:pStyle w:val="divdocumentdivsectiontitle"/>
+        <w:pBdr>
+          <w:bottom w:val="single" w:sz="8" w:space="4" w:color="C00000"/>
+        </w:pBdr>
+        <w:spacing w:before="200" w:after="120" w:line="240" w:lineRule="auto"/>
+        <w:rPr>
+          <w:rFonts w:ascii="Century Gothic" w:eastAsia="Century Gothic" w:hAnsi="Century Gothic" w:cs="Century Gothic"/>
+        </w:rPr>
+      </w:pPr>
+      <w:r>
+        <w:rPr>
+          <w:rFonts w:ascii="Century Gothic" w:eastAsia="Century Gothic" w:hAnsi="Century Gothic" w:cs="Century Gothic"/>
+        </w:rPr>
+        <w:t>Education</w:t>
       </w:r>
     </w:p>
     <w:p>
@@ -817,12 +875,130 @@
         </w:tabs>
         <w:spacing w:line="240" w:lineRule="auto"/>
         <w:rPr>
-          <w:rStyle w:val="spanjobtitle"/>
           <w:rFonts w:ascii="Century Gothic" w:eastAsia="Century Gothic" w:hAnsi="Century Gothic" w:cs="Century Gothic"/>
           <w:sz w:val="22"/>
           <w:szCs w:val="22"/>
         </w:rPr>
       </w:pPr>
+      <w:r>
+        <w:rPr>
+          <w:rStyle w:val="spandegree"/>
+          <w:rFonts w:ascii="Century Gothic" w:eastAsia="Century Gothic" w:hAnsi="Century Gothic" w:cs="Century Gothic"/>
+          <w:sz w:val="22"/>
+          <w:szCs w:val="22"/>
+        </w:rPr>
+        <w:t>Bachelor of Science</w:t>
+      </w:r>
+      <w:r>
+        <w:rPr>
+          <w:rStyle w:val="span"/>
+          <w:rFonts w:ascii="Century Gothic" w:eastAsia="Century Gothic" w:hAnsi="Century Gothic" w:cs="Century Gothic"/>
+          <w:sz w:val="22"/>
+          <w:szCs w:val="22"/>
+        </w:rPr>
+        <w:t>: Computer Science</w:t>
+      </w:r>
+      <w:r>
+        <w:rPr>
+          <w:rStyle w:val="span"/>
+          <w:rFonts w:ascii="Century Gothic" w:eastAsia="Century Gothic" w:hAnsi="Century Gothic" w:cs="Century Gothic"/>
+          <w:sz w:val="22"/>
+          <w:szCs w:val="22"/>
+        </w:rPr>
+        <w:t>, 3.43</w:t>
+      </w:r>
+      <w:r>
+        <w:rPr>
+          <w:rStyle w:val="datesWrapper"/>
+          <w:rFonts w:ascii="Century Gothic" w:eastAsia="Century Gothic" w:hAnsi="Century Gothic" w:cs="Century Gothic"/>
+          <w:sz w:val="22"/>
+          <w:szCs w:val="22"/>
+        </w:rPr>
+        <w:tab/>
+      </w:r>
+      <w:r>
+        <w:rPr>
+          <w:rStyle w:val="datesWrapper"/>
+          <w:rFonts w:ascii="Century Gothic" w:eastAsia="Century Gothic" w:hAnsi="Century Gothic" w:cs="Century Gothic"/>
+          <w:sz w:val="22"/>
+          <w:szCs w:val="22"/>
+        </w:rPr>
+        <w:t>12/</w:t>
+      </w:r>
+      <w:r>
+        <w:rPr>
+          <w:rStyle w:val="span"/>
+          <w:rFonts w:ascii="Century Gothic" w:eastAsia="Century Gothic" w:hAnsi="Century Gothic" w:cs="Century Gothic"/>
+          <w:sz w:val="22"/>
+          <w:szCs w:val="22"/>
+        </w:rPr>
+        <w:t>202</w:t>
+      </w:r>
+      <w:r>
+        <w:rPr>
+          <w:rStyle w:val="span"/>
+          <w:rFonts w:ascii="Century Gothic" w:eastAsia="Century Gothic" w:hAnsi="Century Gothic" w:cs="Century Gothic"/>
+          <w:sz w:val="22"/>
+          <w:szCs w:val="22"/>
+        </w:rPr>
+        <w:t>0</w:t>
+      </w:r>
+      <w:r>
+        <w:rPr>
+          <w:rStyle w:val="datesWrapper"/>
+          <w:rFonts w:ascii="Century Gothic" w:eastAsia="Century Gothic" w:hAnsi="Century Gothic" w:cs="Century Gothic"/>
+          <w:sz w:val="22"/>
+          <w:szCs w:val="22"/>
+        </w:rPr>
+        <w:t xml:space="preserve"> </w:t>
+      </w:r>
+    </w:p>
+    <w:p>
+      <w:pPr>
+        <w:pStyle w:val="spanpaddedline"/>
+        <w:spacing w:line="240" w:lineRule="auto"/>
+        <w:rPr>
+          <w:rFonts w:ascii="Century Gothic" w:eastAsia="Century Gothic" w:hAnsi="Century Gothic" w:cs="Century Gothic"/>
+          <w:sz w:val="22"/>
+          <w:szCs w:val="22"/>
+        </w:rPr>
+      </w:pPr>
+      <w:r>
+        <w:rPr>
+          <w:rStyle w:val="spancompanyname"/>
+          <w:rFonts w:ascii="Century Gothic" w:eastAsia="Century Gothic" w:hAnsi="Century Gothic" w:cs="Century Gothic"/>
+          <w:sz w:val="22"/>
+          <w:szCs w:val="22"/>
+        </w:rPr>
+        <w:t xml:space="preserve">University </w:t>
+      </w:r>
+      <w:r>
+        <w:rPr>
+          <w:rStyle w:val="spancompanyname"/>
+          <w:rFonts w:ascii="Century Gothic" w:eastAsia="Century Gothic" w:hAnsi="Century Gothic" w:cs="Century Gothic"/>
+          <w:sz w:val="22"/>
+          <w:szCs w:val="22"/>
+        </w:rPr>
+        <w:t>of</w:t>
+      </w:r>
+      <w:r>
+        <w:rPr>
+          <w:rStyle w:val="spancompanyname"/>
+          <w:rFonts w:ascii="Century Gothic" w:eastAsia="Century Gothic" w:hAnsi="Century Gothic" w:cs="Century Gothic"/>
+          <w:sz w:val="22"/>
+          <w:szCs w:val="22"/>
+        </w:rPr>
+        <w:t xml:space="preserve"> California - Davis</w:t>
+      </w:r>
+      <w:r>
+        <w:rPr>
+          <w:rStyle w:val="span"/>
+          <w:rFonts w:ascii="Century Gothic" w:eastAsia="Century Gothic" w:hAnsi="Century Gothic" w:cs="Century Gothic"/>
+          <w:sz w:val="22"/>
+          <w:szCs w:val="22"/>
+        </w:rPr>
+        <w:t xml:space="preserve"> - Davis, CA</w:t>
+      </w:r>
     </w:p>
     <w:p>
       <w:pPr>
@@ -830,7 +1006,7 @@
         <w:tabs>
           <w:tab w:val="right" w:pos="10740"/>
         </w:tabs>
-        <w:spacing w:line="360" w:lineRule="auto"/>
+        <w:spacing w:before="260" w:line="240" w:lineRule="auto"/>
         <w:rPr>
           <w:rFonts w:ascii="Century Gothic" w:eastAsia="Century Gothic" w:hAnsi="Century Gothic" w:cs="Century Gothic"/>
           <w:sz w:val="22"/>
@@ -839,27 +1015,30 @@
       </w:pPr>
       <w:r>
         <w:rPr>
-          <w:rStyle w:val="spanjobtitle"/>
-          <w:rFonts w:ascii="Century Gothic" w:eastAsia="Century Gothic" w:hAnsi="Century Gothic" w:cs="Century Gothic"/>
-          <w:szCs w:val="22"/>
-        </w:rPr>
-        <w:t xml:space="preserve">Investment </w:t>
-      </w:r>
-      <w:r>
-        <w:rPr>
-          <w:rStyle w:val="spanjobtitle"/>
-          <w:rFonts w:ascii="Century Gothic" w:eastAsia="Century Gothic" w:hAnsi="Century Gothic" w:cs="Century Gothic"/>
-          <w:szCs w:val="22"/>
-        </w:rPr>
-        <w:t>Intern</w:t>
+          <w:rStyle w:val="spandegree"/>
+          <w:rFonts w:ascii="Century Gothic" w:eastAsia="Century Gothic" w:hAnsi="Century Gothic" w:cs="Century Gothic"/>
+          <w:sz w:val="22"/>
+          <w:szCs w:val="22"/>
+        </w:rPr>
+        <w:t>Associate of Arts</w:t>
+      </w:r>
+      <w:r>
+        <w:rPr>
+          <w:rStyle w:val="span"/>
+          <w:rFonts w:ascii="Century Gothic" w:eastAsia="Century Gothic" w:hAnsi="Century Gothic" w:cs="Century Gothic"/>
+          <w:sz w:val="22"/>
+          <w:szCs w:val="22"/>
+        </w:rPr>
+        <w:t>: Economics</w:t>
       </w:r>
       <w:r>
         <w:rPr>
           <w:rStyle w:val="singlecolumnspanpaddedlinenth-child1"/>
           <w:rFonts w:ascii="Century Gothic" w:eastAsia="Century Gothic" w:hAnsi="Century Gothic" w:cs="Century Gothic"/>
-          <w:szCs w:val="22"/>
-        </w:rPr>
-        <w:t xml:space="preserve"> </w:t>
+          <w:sz w:val="22"/>
+          <w:szCs w:val="22"/>
+        </w:rPr>
+        <w:t>, 3.32</w:t>
       </w:r>
       <w:r>
         <w:rPr>
@@ -869,16 +1048,33 @@
           <w:szCs w:val="22"/>
         </w:rPr>
         <w:tab/>
-        <w:t xml:space="preserve"> </w:t>
-      </w:r>
-      <w:r>
-        <w:rPr>
-          <w:rStyle w:val="span"/>
-          <w:rFonts w:ascii="Century Gothic" w:eastAsia="Century Gothic" w:hAnsi="Century Gothic" w:cs="Century Gothic"/>
-          <w:sz w:val="22"/>
-          <w:szCs w:val="22"/>
-        </w:rPr>
-        <w:t>06/2018 to 09/2018</w:t>
+      </w:r>
+      <w:r>
+        <w:rPr>
+          <w:rStyle w:val="datesWrapper"/>
+          <w:rFonts w:ascii="Century Gothic" w:eastAsia="Century Gothic" w:hAnsi="Century Gothic" w:cs="Century Gothic"/>
+          <w:sz w:val="22"/>
+          <w:szCs w:val="22"/>
+        </w:rPr>
+        <w:t>5</w:t>
+      </w:r>
+      <w:r>
+        <w:rPr>
+          <w:rStyle w:val="datesWrapper"/>
+          <w:rFonts w:ascii="Century Gothic" w:eastAsia="Century Gothic" w:hAnsi="Century Gothic" w:cs="Century Gothic"/>
+          <w:sz w:val="22"/>
+          <w:szCs w:val="22"/>
+        </w:rPr>
+        <w:t>/</w:t>
+      </w:r>
+      <w:r>
+        <w:rPr>
+          <w:rStyle w:val="span"/>
+          <w:rFonts w:ascii="Century Gothic" w:eastAsia="Century Gothic" w:hAnsi="Century Gothic" w:cs="Century Gothic"/>
+          <w:sz w:val="22"/>
+          <w:szCs w:val="22"/>
+        </w:rPr>
+        <w:t>2018</w:t>
       </w:r>
       <w:r>
         <w:rPr>
@@ -907,47 +1103,16 @@
           <w:sz w:val="22"/>
           <w:szCs w:val="22"/>
         </w:rPr>
-        <w:t>CalSTRS</w:t>
-      </w:r>
-      <w:r>
-        <w:rPr>
-          <w:rStyle w:val="span"/>
-          <w:rFonts w:ascii="Century Gothic" w:eastAsia="Century Gothic" w:hAnsi="Century Gothic" w:cs="Century Gothic"/>
-          <w:sz w:val="22"/>
-          <w:szCs w:val="22"/>
-        </w:rPr>
-        <w:t xml:space="preserve"> – Sacramento, CA</w:t>
-      </w:r>
-    </w:p>
-    <w:p>
-      <w:pPr>
-        <w:pStyle w:val="p"/>
-        <w:spacing w:line="276" w:lineRule="auto"/>
-        <w:rPr>
-          <w:rStyle w:val="span"/>
-          <w:rFonts w:ascii="Century Gothic" w:eastAsia="Century Gothic" w:hAnsi="Century Gothic" w:cs="Century Gothic"/>
-          <w:sz w:val="22"/>
-          <w:szCs w:val="22"/>
-        </w:rPr>
-      </w:pPr>
-      <w:r>
-        <w:rPr>
-          <w:rStyle w:val="span"/>
-          <w:rFonts w:ascii="Century Gothic" w:eastAsia="Century Gothic" w:hAnsi="Century Gothic" w:cs="Century Gothic"/>
-          <w:sz w:val="22"/>
-          <w:szCs w:val="22"/>
-        </w:rPr>
-        <w:t>-Assisted with operational, risk management and administrative duties.</w:t>
-      </w:r>
-      <w:r>
-        <w:rPr>
-          <w:rStyle w:val="span"/>
-          <w:rFonts w:ascii="Century Gothic" w:eastAsia="Century Gothic" w:hAnsi="Century Gothic" w:cs="Century Gothic"/>
-          <w:sz w:val="22"/>
-          <w:szCs w:val="22"/>
-        </w:rPr>
-        <w:br/>
-        <w:t>-Extensively used R and Python to perform Data Analysis on asset class projects.</w:t>
+        <w:t>Santa Rosa Junior College</w:t>
+      </w:r>
+      <w:r>
+        <w:rPr>
+          <w:rStyle w:val="span"/>
+          <w:rFonts w:ascii="Century Gothic" w:eastAsia="Century Gothic" w:hAnsi="Century Gothic" w:cs="Century Gothic"/>
+          <w:sz w:val="22"/>
+          <w:szCs w:val="22"/>
+        </w:rPr>
+        <w:t xml:space="preserve"> - Santa Rosa, CA</w:t>
       </w:r>
     </w:p>
     <w:p>
@@ -965,272 +1130,6 @@
         <w:rPr>
           <w:rFonts w:ascii="Century Gothic" w:eastAsia="Century Gothic" w:hAnsi="Century Gothic" w:cs="Century Gothic"/>
         </w:rPr>
-        <w:t>Education</w:t>
-      </w:r>
-    </w:p>
-    <w:p>
-      <w:pPr>
-        <w:pStyle w:val="divdocumentsinglecolumn"/>
-        <w:tabs>
-          <w:tab w:val="right" w:pos="10740"/>
-        </w:tabs>
-        <w:spacing w:line="240" w:lineRule="auto"/>
-        <w:rPr>
-          <w:rFonts w:ascii="Century Gothic" w:eastAsia="Century Gothic" w:hAnsi="Century Gothic" w:cs="Century Gothic"/>
-          <w:sz w:val="22"/>
-          <w:szCs w:val="22"/>
-        </w:rPr>
-      </w:pPr>
-      <w:r>
-        <w:rPr>
-          <w:rStyle w:val="spandegree"/>
-          <w:rFonts w:ascii="Century Gothic" w:eastAsia="Century Gothic" w:hAnsi="Century Gothic" w:cs="Century Gothic"/>
-          <w:sz w:val="22"/>
-          <w:szCs w:val="22"/>
-        </w:rPr>
-        <w:t>Bachelor of Science</w:t>
-      </w:r>
-      <w:r>
-        <w:rPr>
-          <w:rStyle w:val="span"/>
-          <w:rFonts w:ascii="Century Gothic" w:eastAsia="Century Gothic" w:hAnsi="Century Gothic" w:cs="Century Gothic"/>
-          <w:sz w:val="22"/>
-          <w:szCs w:val="22"/>
-        </w:rPr>
-        <w:t>: Computer Science</w:t>
-      </w:r>
-      <w:r>
-        <w:rPr>
-          <w:rStyle w:val="span"/>
-          <w:rFonts w:ascii="Century Gothic" w:eastAsia="Century Gothic" w:hAnsi="Century Gothic" w:cs="Century Gothic"/>
-          <w:sz w:val="22"/>
-          <w:szCs w:val="22"/>
-        </w:rPr>
-        <w:t>, 3.43</w:t>
-      </w:r>
-      <w:r>
-        <w:rPr>
-          <w:rStyle w:val="datesWrapper"/>
-          <w:rFonts w:ascii="Century Gothic" w:eastAsia="Century Gothic" w:hAnsi="Century Gothic" w:cs="Century Gothic"/>
-          <w:sz w:val="22"/>
-          <w:szCs w:val="22"/>
-        </w:rPr>
-        <w:tab/>
-      </w:r>
-      <w:r>
-        <w:rPr>
-          <w:rStyle w:val="datesWrapper"/>
-          <w:rFonts w:ascii="Century Gothic" w:eastAsia="Century Gothic" w:hAnsi="Century Gothic" w:cs="Century Gothic"/>
-          <w:sz w:val="22"/>
-          <w:szCs w:val="22"/>
-        </w:rPr>
-        <w:t>12/</w:t>
-      </w:r>
-      <w:r>
-        <w:rPr>
-          <w:rStyle w:val="span"/>
-          <w:rFonts w:ascii="Century Gothic" w:eastAsia="Century Gothic" w:hAnsi="Century Gothic" w:cs="Century Gothic"/>
-          <w:sz w:val="22"/>
-          <w:szCs w:val="22"/>
-        </w:rPr>
-        <w:t>202</w:t>
-      </w:r>
-      <w:r>
-        <w:rPr>
-          <w:rStyle w:val="span"/>
-          <w:rFonts w:ascii="Century Gothic" w:eastAsia="Century Gothic" w:hAnsi="Century Gothic" w:cs="Century Gothic"/>
-          <w:sz w:val="22"/>
-          <w:szCs w:val="22"/>
-        </w:rPr>
-        <w:t>0</w:t>
-      </w:r>
-      <w:r>
-        <w:rPr>
-          <w:rStyle w:val="datesWrapper"/>
-          <w:rFonts w:ascii="Century Gothic" w:eastAsia="Century Gothic" w:hAnsi="Century Gothic" w:cs="Century Gothic"/>
-          <w:sz w:val="22"/>
-          <w:szCs w:val="22"/>
-        </w:rPr>
-        <w:t xml:space="preserve"> </w:t>
-      </w:r>
-    </w:p>
-    <w:p>
-      <w:pPr>
-        <w:pStyle w:val="spanpaddedline"/>
-        <w:spacing w:line="240" w:lineRule="auto"/>
-        <w:rPr>
-          <w:rFonts w:ascii="Century Gothic" w:eastAsia="Century Gothic" w:hAnsi="Century Gothic" w:cs="Century Gothic"/>
-          <w:sz w:val="22"/>
-          <w:szCs w:val="22"/>
-        </w:rPr>
-      </w:pPr>
-      <w:r>
-        <w:rPr>
-          <w:rStyle w:val="spancompanyname"/>
-          <w:rFonts w:ascii="Century Gothic" w:eastAsia="Century Gothic" w:hAnsi="Century Gothic" w:cs="Century Gothic"/>
-          <w:sz w:val="22"/>
-          <w:szCs w:val="22"/>
-        </w:rPr>
-        <w:t xml:space="preserve">University </w:t>
-      </w:r>
-      <w:r>
-        <w:rPr>
-          <w:rStyle w:val="spancompanyname"/>
-          <w:rFonts w:ascii="Century Gothic" w:eastAsia="Century Gothic" w:hAnsi="Century Gothic" w:cs="Century Gothic"/>
-          <w:sz w:val="22"/>
-          <w:szCs w:val="22"/>
-        </w:rPr>
-        <w:t>of</w:t>
-      </w:r>
-      <w:r>
-        <w:rPr>
-          <w:rStyle w:val="spancompanyname"/>
-          <w:rFonts w:ascii="Century Gothic" w:eastAsia="Century Gothic" w:hAnsi="Century Gothic" w:cs="Century Gothic"/>
-          <w:sz w:val="22"/>
-          <w:szCs w:val="22"/>
-        </w:rPr>
-        <w:t xml:space="preserve"> California - Davis</w:t>
-      </w:r>
-      <w:r>
-        <w:rPr>
-          <w:rStyle w:val="span"/>
-          <w:rFonts w:ascii="Century Gothic" w:eastAsia="Century Gothic" w:hAnsi="Century Gothic" w:cs="Century Gothic"/>
-          <w:sz w:val="22"/>
-          <w:szCs w:val="22"/>
-        </w:rPr>
-        <w:t xml:space="preserve"> - Davis, CA</w:t>
-      </w:r>
-    </w:p>
-    <w:p>
-      <w:pPr>
-        <w:pStyle w:val="divdocumentsinglecolumn"/>
-        <w:tabs>
-          <w:tab w:val="right" w:pos="10740"/>
-        </w:tabs>
-        <w:spacing w:before="260" w:line="240" w:lineRule="auto"/>
-        <w:rPr>
-          <w:rFonts w:ascii="Century Gothic" w:eastAsia="Century Gothic" w:hAnsi="Century Gothic" w:cs="Century Gothic"/>
-          <w:sz w:val="22"/>
-          <w:szCs w:val="22"/>
-        </w:rPr>
-      </w:pPr>
-      <w:r>
-        <w:rPr>
-          <w:rStyle w:val="spandegree"/>
-          <w:rFonts w:ascii="Century Gothic" w:eastAsia="Century Gothic" w:hAnsi="Century Gothic" w:cs="Century Gothic"/>
-          <w:sz w:val="22"/>
-          <w:szCs w:val="22"/>
-        </w:rPr>
-        <w:t>Associate of Arts</w:t>
-      </w:r>
-      <w:r>
-        <w:rPr>
-          <w:rStyle w:val="span"/>
-          <w:rFonts w:ascii="Century Gothic" w:eastAsia="Century Gothic" w:hAnsi="Century Gothic" w:cs="Century Gothic"/>
-          <w:sz w:val="22"/>
-          <w:szCs w:val="22"/>
-        </w:rPr>
-        <w:t>: Economics</w:t>
-      </w:r>
-      <w:r>
-        <w:rPr>
-          <w:rStyle w:val="singlecolumnspanpaddedlinenth-child1"/>
-          <w:rFonts w:ascii="Century Gothic" w:eastAsia="Century Gothic" w:hAnsi="Century Gothic" w:cs="Century Gothic"/>
-          <w:sz w:val="22"/>
-          <w:szCs w:val="22"/>
-        </w:rPr>
-        <w:t>, 3.32</w:t>
-      </w:r>
-      <w:r>
-        <w:rPr>
-          <w:rStyle w:val="datesWrapper"/>
-          <w:rFonts w:ascii="Century Gothic" w:eastAsia="Century Gothic" w:hAnsi="Century Gothic" w:cs="Century Gothic"/>
-          <w:sz w:val="22"/>
-          <w:szCs w:val="22"/>
-        </w:rPr>
-        <w:tab/>
-      </w:r>
-      <w:r>
-        <w:rPr>
-          <w:rStyle w:val="datesWrapper"/>
-          <w:rFonts w:ascii="Century Gothic" w:eastAsia="Century Gothic" w:hAnsi="Century Gothic" w:cs="Century Gothic"/>
-          <w:sz w:val="22"/>
-          <w:szCs w:val="22"/>
-        </w:rPr>
-        <w:t>5</w:t>
-      </w:r>
-      <w:r>
-        <w:rPr>
-          <w:rStyle w:val="datesWrapper"/>
-          <w:rFonts w:ascii="Century Gothic" w:eastAsia="Century Gothic" w:hAnsi="Century Gothic" w:cs="Century Gothic"/>
-          <w:sz w:val="22"/>
-          <w:szCs w:val="22"/>
-        </w:rPr>
-        <w:t>/</w:t>
-      </w:r>
-      <w:r>
-        <w:rPr>
-          <w:rStyle w:val="span"/>
-          <w:rFonts w:ascii="Century Gothic" w:eastAsia="Century Gothic" w:hAnsi="Century Gothic" w:cs="Century Gothic"/>
-          <w:sz w:val="22"/>
-          <w:szCs w:val="22"/>
-        </w:rPr>
-        <w:t>2018</w:t>
-      </w:r>
-      <w:r>
-        <w:rPr>
-          <w:rStyle w:val="datesWrapper"/>
-          <w:rFonts w:ascii="Century Gothic" w:eastAsia="Century Gothic" w:hAnsi="Century Gothic" w:cs="Century Gothic"/>
-          <w:sz w:val="22"/>
-          <w:szCs w:val="22"/>
-        </w:rPr>
-        <w:t xml:space="preserve"> </w:t>
-      </w:r>
-    </w:p>
-    <w:p>
-      <w:pPr>
-        <w:pStyle w:val="spanpaddedline"/>
-        <w:spacing w:line="240" w:lineRule="auto"/>
-        <w:rPr>
-          <w:rFonts w:ascii="Century Gothic" w:eastAsia="Century Gothic" w:hAnsi="Century Gothic" w:cs="Century Gothic"/>
-          <w:sz w:val="22"/>
-          <w:szCs w:val="22"/>
-        </w:rPr>
-      </w:pPr>
-      <w:r>
-        <w:rPr>
-          <w:rStyle w:val="spancompanyname"/>
-          <w:rFonts w:ascii="Century Gothic" w:eastAsia="Century Gothic" w:hAnsi="Century Gothic" w:cs="Century Gothic"/>
-          <w:sz w:val="22"/>
-          <w:szCs w:val="22"/>
-        </w:rPr>
-        <w:t>Santa Rosa Junior College</w:t>
-      </w:r>
-      <w:r>
-        <w:rPr>
-          <w:rStyle w:val="span"/>
-          <w:rFonts w:ascii="Century Gothic" w:eastAsia="Century Gothic" w:hAnsi="Century Gothic" w:cs="Century Gothic"/>
-          <w:sz w:val="22"/>
-          <w:szCs w:val="22"/>
-        </w:rPr>
-        <w:t xml:space="preserve"> - Santa Rosa, CA</w:t>
-      </w:r>
-    </w:p>
-    <w:p>
-      <w:pPr>
-        <w:pStyle w:val="divdocumentdivsectiontitle"/>
-        <w:pBdr>
-          <w:bottom w:val="single" w:sz="8" w:space="4" w:color="C00000"/>
-        </w:pBdr>
-        <w:spacing w:before="200" w:after="120" w:line="240" w:lineRule="auto"/>
-        <w:rPr>
-          <w:rFonts w:ascii="Century Gothic" w:eastAsia="Century Gothic" w:hAnsi="Century Gothic" w:cs="Century Gothic"/>
-        </w:rPr>
-      </w:pPr>
-      <w:r>
-        <w:rPr>
-          <w:rFonts w:ascii="Century Gothic" w:eastAsia="Century Gothic" w:hAnsi="Century Gothic" w:cs="Century Gothic"/>
-        </w:rPr>
         <w:t>Projects</w:t>
       </w:r>
     </w:p>
@@ -1428,30 +1327,6 @@
           <w:szCs w:val="22"/>
         </w:rPr>
       </w:pPr>
-      <w:bookmarkStart w:id="0" w:name="_GoBack"/>
-      <w:bookmarkEnd w:id="0"/>
-    </w:p>
-    <w:p>
-      <w:pPr>
-        <w:pStyle w:val="p"/>
-        <w:spacing w:line="240" w:lineRule="auto"/>
-        <w:rPr>
-          <w:rFonts w:ascii="Century Gothic" w:eastAsia="Century Gothic" w:hAnsi="Century Gothic" w:cs="Century Gothic"/>
-          <w:sz w:val="22"/>
-          <w:szCs w:val="22"/>
-        </w:rPr>
-      </w:pPr>
-    </w:p>
-    <w:p>
-      <w:pPr>
-        <w:pStyle w:val="p"/>
-        <w:spacing w:line="360" w:lineRule="auto"/>
-        <w:rPr>
-          <w:rFonts w:ascii="Century Gothic" w:eastAsia="Century Gothic" w:hAnsi="Century Gothic" w:cs="Century Gothic"/>
-          <w:sz w:val="22"/>
-          <w:szCs w:val="22"/>
-        </w:rPr>
-      </w:pPr>
       <w:r>
         <w:rPr>
           <w:rStyle w:val="span"/>
@@ -1587,28 +1462,6 @@
         <w:br/>
         <w:t>-Performed trend analytic between companies and risk</w:t>
       </w:r>
-    </w:p>
-    <w:p>
-      <w:pPr>
-        <w:pStyle w:val="p"/>
-        <w:spacing w:line="240" w:lineRule="auto"/>
-        <w:rPr>
-          <w:rFonts w:ascii="Century Gothic" w:eastAsia="Century Gothic" w:hAnsi="Century Gothic" w:cs="Century Gothic"/>
-          <w:sz w:val="22"/>
-          <w:szCs w:val="22"/>
-        </w:rPr>
-      </w:pPr>
-    </w:p>
-    <w:p>
-      <w:pPr>
-        <w:pStyle w:val="p"/>
-        <w:spacing w:line="240" w:lineRule="auto"/>
-        <w:rPr>
-          <w:rFonts w:ascii="Century Gothic" w:eastAsia="Century Gothic" w:hAnsi="Century Gothic" w:cs="Century Gothic"/>
-          <w:sz w:val="22"/>
-          <w:szCs w:val="22"/>
-        </w:rPr>
-      </w:pPr>
     </w:p>
     <w:sectPr>
       <w:pgSz w:w="12240" w:h="15840"/>

</xml_diff>

<commit_message>
rework attachments and home page
</commit_message>
<xml_diff>
--- a/src/pictures/Resume(CS).docx
+++ b/src/pictures/Resume(CS).docx
@@ -74,46 +74,20 @@
               <w:jc w:val="center"/>
               <w:rPr>
                 <w:rStyle w:val="span"/>
-                <w:rFonts w:ascii="Century Gothic" w:eastAsia="Century Gothic" w:hAnsi="Century Gothic" w:cs="Century Gothic"/>
+                <w:rFonts w:eastAsia="Century Gothic"/>
                 <w:sz w:val="18"/>
-                <w:szCs w:val="20"/>
-                <w:shd w:val="clear" w:color="auto" w:fill="auto"/>
               </w:rPr>
             </w:pPr>
             <w:r>
               <w:rPr>
                 <w:rStyle w:val="span"/>
                 <w:rFonts w:ascii="Century Gothic" w:eastAsia="Century Gothic" w:hAnsi="Century Gothic" w:cs="Century Gothic"/>
-                <w:sz w:val="20"/>
-                <w:szCs w:val="20"/>
-                <w:shd w:val="clear" w:color="auto" w:fill="auto"/>
               </w:rPr>
-              <w:t>1316 Pacific Dr., Davis, CALIFORNIA</w:t>
-            </w:r>
-            <w:r>
-              <w:rPr>
-                <w:rStyle w:val="span"/>
-                <w:rFonts w:ascii="Century Gothic" w:eastAsia="Century Gothic" w:hAnsi="Century Gothic" w:cs="Century Gothic"/>
-                <w:sz w:val="20"/>
-                <w:szCs w:val="20"/>
-                <w:shd w:val="clear" w:color="auto" w:fill="auto"/>
-              </w:rPr>
-              <w:t>,</w:t>
-            </w:r>
-            <w:r>
-              <w:rPr>
-                <w:rStyle w:val="span"/>
-                <w:rFonts w:ascii="Century Gothic" w:eastAsia="Century Gothic" w:hAnsi="Century Gothic" w:cs="Century Gothic"/>
-                <w:sz w:val="20"/>
-                <w:szCs w:val="20"/>
-                <w:shd w:val="clear" w:color="auto" w:fill="auto"/>
-              </w:rPr>
-              <w:t xml:space="preserve"> 95616</w:t>
+              <w:t>1316 Pacific Dr., Davis, CALIFORNIA, 95616</w:t>
             </w:r>
             <w:r>
               <w:rPr>
                 <w:rFonts w:ascii="Century Gothic" w:eastAsia="Century Gothic" w:hAnsi="Century Gothic" w:cs="Century Gothic"/>
-                <w:shd w:val="clear" w:color="auto" w:fill="auto"/>
               </w:rPr>
               <w:t xml:space="preserve"> </w:t>
             </w:r>
@@ -121,51 +95,8 @@
               <w:rPr>
                 <w:rStyle w:val="span"/>
                 <w:rFonts w:ascii="Century Gothic" w:eastAsia="Century Gothic" w:hAnsi="Century Gothic" w:cs="Century Gothic"/>
-                <w:sz w:val="20"/>
-                <w:szCs w:val="20"/>
-                <w:shd w:val="clear" w:color="auto" w:fill="auto"/>
               </w:rPr>
-              <w:t>| (</w:t>
-            </w:r>
-            <w:r>
-              <w:rPr>
-                <w:rStyle w:val="span"/>
-                <w:rFonts w:ascii="Century Gothic" w:eastAsia="Century Gothic" w:hAnsi="Century Gothic" w:cs="Century Gothic"/>
-                <w:sz w:val="20"/>
-                <w:szCs w:val="20"/>
-                <w:shd w:val="clear" w:color="auto" w:fill="auto"/>
-              </w:rPr>
-              <w:t>C</w:t>
-            </w:r>
-            <w:r>
-              <w:rPr>
-                <w:rStyle w:val="span"/>
-                <w:rFonts w:ascii="Century Gothic" w:eastAsia="Century Gothic" w:hAnsi="Century Gothic" w:cs="Century Gothic"/>
-                <w:sz w:val="20"/>
-                <w:szCs w:val="20"/>
-                <w:shd w:val="clear" w:color="auto" w:fill="auto"/>
-              </w:rPr>
-              <w:t>) (707) 548-2622</w:t>
-            </w:r>
-            <w:r>
-              <w:rPr>
-                <w:rStyle w:val="span"/>
-                <w:rFonts w:ascii="Century Gothic" w:eastAsia="Century Gothic" w:hAnsi="Century Gothic" w:cs="Century Gothic"/>
-                <w:sz w:val="20"/>
-                <w:szCs w:val="20"/>
-                <w:shd w:val="clear" w:color="auto" w:fill="auto"/>
-              </w:rPr>
-              <w:t xml:space="preserve"> </w:t>
-            </w:r>
-            <w:r>
-              <w:rPr>
-                <w:rStyle w:val="span"/>
-                <w:rFonts w:ascii="Century Gothic" w:eastAsia="Century Gothic" w:hAnsi="Century Gothic" w:cs="Century Gothic"/>
-                <w:sz w:val="20"/>
-                <w:szCs w:val="20"/>
-                <w:shd w:val="clear" w:color="auto" w:fill="auto"/>
-              </w:rPr>
-              <w:t>| jzwright@ucdavis.edu</w:t>
+              <w:t>| (C) (707) 548-2622 | jzwright@ucdavis.edu</w:t>
             </w:r>
           </w:p>
           <w:p>
@@ -175,9 +106,7 @@
               <w:spacing w:before="10" w:after="110" w:line="240" w:lineRule="auto"/>
               <w:ind w:left="100" w:right="100"/>
               <w:rPr>
-                <w:rFonts w:ascii="Century Gothic" w:eastAsia="Century Gothic" w:hAnsi="Century Gothic" w:cs="Century Gothic"/>
-                <w:sz w:val="18"/>
-                <w:shd w:val="clear" w:color="auto" w:fill="auto"/>
+                <w:rFonts w:eastAsia="Century Gothic"/>
               </w:rPr>
             </w:pPr>
             <w:r>
@@ -185,8 +114,6 @@
                 <w:rStyle w:val="span"/>
                 <w:rFonts w:ascii="Century Gothic" w:eastAsia="Century Gothic" w:hAnsi="Century Gothic" w:cs="Century Gothic"/>
                 <w:sz w:val="16"/>
-                <w:szCs w:val="20"/>
-                <w:shd w:val="clear" w:color="auto" w:fill="auto"/>
               </w:rPr>
               <w:t xml:space="preserve"> </w:t>
             </w:r>
@@ -195,70 +122,8 @@
                 <w:rStyle w:val="span"/>
                 <w:rFonts w:ascii="Century Gothic" w:eastAsia="Century Gothic" w:hAnsi="Century Gothic" w:cs="Century Gothic"/>
                 <w:sz w:val="18"/>
-                <w:szCs w:val="20"/>
-                <w:shd w:val="clear" w:color="auto" w:fill="auto"/>
               </w:rPr>
-              <w:t>So</w:t>
-            </w:r>
-            <w:r>
-              <w:rPr>
-                <w:rStyle w:val="span"/>
-                <w:rFonts w:ascii="Century Gothic" w:eastAsia="Century Gothic" w:hAnsi="Century Gothic" w:cs="Century Gothic"/>
-                <w:sz w:val="18"/>
-                <w:szCs w:val="20"/>
-                <w:shd w:val="clear" w:color="auto" w:fill="auto"/>
-              </w:rPr>
-              <w:t xml:space="preserve">cial Media: </w:t>
-            </w:r>
-            <w:r>
-              <w:rPr>
-                <w:rStyle w:val="span"/>
-                <w:rFonts w:ascii="Century Gothic" w:eastAsia="Century Gothic" w:hAnsi="Century Gothic" w:cs="Century Gothic"/>
-                <w:sz w:val="18"/>
-                <w:szCs w:val="20"/>
-                <w:shd w:val="clear" w:color="auto" w:fill="auto"/>
-              </w:rPr>
-              <w:t>https://www.linkedin.com/in/joshua-wright-29089a94/</w:t>
-            </w:r>
-            <w:r>
-              <w:rPr>
-                <w:rStyle w:val="span"/>
-                <w:rFonts w:ascii="Century Gothic" w:eastAsia="Century Gothic" w:hAnsi="Century Gothic" w:cs="Century Gothic"/>
-                <w:sz w:val="18"/>
-                <w:szCs w:val="20"/>
-                <w:shd w:val="clear" w:color="auto" w:fill="auto"/>
-              </w:rPr>
-              <w:t xml:space="preserve"> | </w:t>
-            </w:r>
-            <w:r>
-              <w:rPr>
-                <w:rStyle w:val="span"/>
-                <w:rFonts w:ascii="Century Gothic" w:eastAsia="Century Gothic" w:hAnsi="Century Gothic" w:cs="Century Gothic"/>
-                <w:sz w:val="18"/>
-                <w:szCs w:val="20"/>
-                <w:shd w:val="clear" w:color="auto" w:fill="auto"/>
-              </w:rPr>
-              <w:t>Portfolio:</w:t>
-            </w:r>
-            <w:r>
-              <w:rPr>
-                <w:rStyle w:val="span"/>
-                <w:rFonts w:ascii="Century Gothic" w:eastAsia="Century Gothic" w:hAnsi="Century Gothic" w:cs="Century Gothic"/>
-                <w:sz w:val="18"/>
-                <w:szCs w:val="20"/>
-                <w:shd w:val="clear" w:color="auto" w:fill="auto"/>
-              </w:rPr>
-              <w:t xml:space="preserve"> </w:t>
-            </w:r>
-            <w:r>
-              <w:rPr>
-                <w:rStyle w:val="span"/>
-                <w:rFonts w:ascii="Century Gothic" w:eastAsia="Century Gothic" w:hAnsi="Century Gothic" w:cs="Century Gothic"/>
-                <w:sz w:val="18"/>
-                <w:szCs w:val="20"/>
-                <w:shd w:val="clear" w:color="auto" w:fill="auto"/>
-              </w:rPr>
-              <w:t>https://jdwportfolio.herokuapp.com/</w:t>
+              <w:t>Social Media: https://www.linkedin.com/in/joshua-wright-29089a94/ | Portfolio: https://jdwportfolio.herokuapp.com/</w:t>
             </w:r>
           </w:p>
         </w:tc>
@@ -323,6 +188,7 @@
                 <w:szCs w:val="22"/>
               </w:rPr>
             </w:pPr>
+            <w:bookmarkStart w:id="0" w:name="_GoBack"/>
             <w:r>
               <w:rPr>
                 <w:rStyle w:val="Strong1"/>
@@ -340,31 +206,7 @@
                 <w:sz w:val="22"/>
                 <w:szCs w:val="22"/>
               </w:rPr>
-              <w:t xml:space="preserve"> </w:t>
-            </w:r>
-            <w:r>
-              <w:rPr>
-                <w:rFonts w:ascii="Century Gothic" w:eastAsia="Century Gothic" w:hAnsi="Century Gothic" w:cs="Century Gothic"/>
-                <w:sz w:val="22"/>
-                <w:szCs w:val="22"/>
-              </w:rPr>
-              <w:t>ReactJS</w:t>
-            </w:r>
-            <w:r>
-              <w:rPr>
-                <w:rFonts w:ascii="Century Gothic" w:eastAsia="Century Gothic" w:hAnsi="Century Gothic" w:cs="Century Gothic"/>
-                <w:sz w:val="22"/>
-                <w:szCs w:val="22"/>
-              </w:rPr>
-              <w:t xml:space="preserve">, </w:t>
-            </w:r>
-            <w:r>
-              <w:rPr>
-                <w:rFonts w:ascii="Century Gothic" w:eastAsia="Century Gothic" w:hAnsi="Century Gothic" w:cs="Century Gothic"/>
-                <w:sz w:val="22"/>
-                <w:szCs w:val="22"/>
-              </w:rPr>
-              <w:t>Redux, JavaScript, Python, R, HTML, CSS</w:t>
+              <w:t xml:space="preserve"> ReactJS, Redux, JavaScript, Python, R, HTML, CSS</w:t>
             </w:r>
             <w:r>
               <w:rPr>
@@ -399,95 +241,7 @@
                 <w:sz w:val="22"/>
                 <w:szCs w:val="22"/>
               </w:rPr>
-              <w:t xml:space="preserve"> </w:t>
-            </w:r>
-            <w:r>
-              <w:rPr>
-                <w:rFonts w:ascii="Century Gothic" w:eastAsia="Century Gothic" w:hAnsi="Century Gothic" w:cs="Century Gothic"/>
-                <w:sz w:val="22"/>
-                <w:szCs w:val="22"/>
-              </w:rPr>
-              <w:t xml:space="preserve">Java, </w:t>
-            </w:r>
-            <w:r>
-              <w:rPr>
-                <w:rFonts w:ascii="Century Gothic" w:eastAsia="Century Gothic" w:hAnsi="Century Gothic" w:cs="Century Gothic"/>
-                <w:sz w:val="22"/>
-                <w:szCs w:val="22"/>
-              </w:rPr>
-              <w:t xml:space="preserve">SQL, C++, </w:t>
-            </w:r>
-            <w:r>
-              <w:rPr>
-                <w:rFonts w:ascii="Century Gothic" w:eastAsia="Century Gothic" w:hAnsi="Century Gothic" w:cs="Century Gothic"/>
-                <w:sz w:val="22"/>
-                <w:szCs w:val="22"/>
-              </w:rPr>
-              <w:t>Flask</w:t>
-            </w:r>
-            <w:r>
-              <w:rPr>
-                <w:rFonts w:ascii="Century Gothic" w:eastAsia="Century Gothic" w:hAnsi="Century Gothic" w:cs="Century Gothic"/>
-                <w:sz w:val="22"/>
-                <w:szCs w:val="22"/>
-              </w:rPr>
-              <w:t>, Django</w:t>
-            </w:r>
-            <w:r>
-              <w:rPr>
-                <w:rFonts w:ascii="Century Gothic" w:eastAsia="Century Gothic" w:hAnsi="Century Gothic" w:cs="Century Gothic"/>
-                <w:sz w:val="22"/>
-                <w:szCs w:val="22"/>
-              </w:rPr>
-              <w:t>, WordPress</w:t>
-            </w:r>
-            <w:r>
-              <w:rPr>
-                <w:rFonts w:ascii="Century Gothic" w:eastAsia="Century Gothic" w:hAnsi="Century Gothic" w:cs="Century Gothic"/>
-                <w:sz w:val="22"/>
-                <w:szCs w:val="22"/>
-              </w:rPr>
-              <w:t xml:space="preserve">, </w:t>
-            </w:r>
-            <w:r>
-              <w:rPr>
-                <w:rFonts w:ascii="Century Gothic" w:eastAsia="Century Gothic" w:hAnsi="Century Gothic" w:cs="Century Gothic"/>
-                <w:sz w:val="22"/>
-                <w:szCs w:val="22"/>
-              </w:rPr>
-              <w:t>Nginx, PostgreSQL, Node.js</w:t>
-            </w:r>
-            <w:r>
-              <w:rPr>
-                <w:rFonts w:ascii="Century Gothic" w:eastAsia="Century Gothic" w:hAnsi="Century Gothic" w:cs="Century Gothic"/>
-                <w:sz w:val="22"/>
-                <w:szCs w:val="22"/>
-              </w:rPr>
-              <w:t xml:space="preserve">, </w:t>
-            </w:r>
-            <w:r>
-              <w:rPr>
-                <w:rFonts w:ascii="Century Gothic" w:eastAsia="Century Gothic" w:hAnsi="Century Gothic" w:cs="Century Gothic"/>
-                <w:sz w:val="22"/>
-                <w:szCs w:val="22"/>
-              </w:rPr>
-              <w:t>Express.js,</w:t>
-            </w:r>
-            <w:r>
-              <w:rPr>
-                <w:rFonts w:ascii="Century Gothic" w:eastAsia="Century Gothic" w:hAnsi="Century Gothic" w:cs="Century Gothic"/>
-                <w:sz w:val="22"/>
-                <w:szCs w:val="22"/>
-              </w:rPr>
-              <w:t xml:space="preserve"> </w:t>
-            </w:r>
-            <w:r>
-              <w:rPr>
-                <w:rFonts w:ascii="Century Gothic" w:eastAsia="Century Gothic" w:hAnsi="Century Gothic" w:cs="Century Gothic"/>
-                <w:sz w:val="22"/>
-                <w:szCs w:val="22"/>
-              </w:rPr>
-              <w:t>Bash</w:t>
+              <w:t xml:space="preserve"> Java, SQL, C++, Flask, Django, WordPress, Nginx, PostgreSQL, Node.js, Express.js, Bash</w:t>
             </w:r>
             <w:r>
               <w:rPr>
@@ -522,15 +276,7 @@
                 <w:sz w:val="22"/>
                 <w:szCs w:val="22"/>
               </w:rPr>
-              <w:t xml:space="preserve"> Git/GitHub</w:t>
-            </w:r>
-            <w:r>
-              <w:rPr>
-                <w:rFonts w:ascii="Century Gothic" w:eastAsia="Century Gothic" w:hAnsi="Century Gothic" w:cs="Century Gothic"/>
-                <w:sz w:val="22"/>
-                <w:szCs w:val="22"/>
-              </w:rPr>
-              <w:t xml:space="preserve">, Travis CI, </w:t>
+              <w:t xml:space="preserve"> Git/GitHub, Travis CI, </w:t>
             </w:r>
             <w:r>
               <w:rPr>
@@ -546,33 +292,8 @@
                 <w:sz w:val="22"/>
                 <w:szCs w:val="22"/>
               </w:rPr>
-              <w:t>, Docker, Junit</w:t>
+              <w:t>, Docker, Junit, Google Cloud, Jira, AWS (Elastic Beanstalk, Cognito, IAM, Lambda, API Gateway)</w:t>
             </w:r>
-            <w:r>
-              <w:rPr>
-                <w:rFonts w:ascii="Century Gothic" w:eastAsia="Century Gothic" w:hAnsi="Century Gothic" w:cs="Century Gothic"/>
-                <w:sz w:val="22"/>
-                <w:szCs w:val="22"/>
-              </w:rPr>
-              <w:t>, Google Cloud</w:t>
-            </w:r>
-            <w:r>
-              <w:rPr>
-                <w:rFonts w:ascii="Century Gothic" w:eastAsia="Century Gothic" w:hAnsi="Century Gothic" w:cs="Century Gothic"/>
-                <w:sz w:val="22"/>
-                <w:szCs w:val="22"/>
-              </w:rPr>
-              <w:t>,</w:t>
-            </w:r>
-            <w:r>
-              <w:rPr>
-                <w:rFonts w:ascii="Century Gothic" w:eastAsia="Century Gothic" w:hAnsi="Century Gothic" w:cs="Century Gothic"/>
-                <w:sz w:val="22"/>
-                <w:szCs w:val="22"/>
-              </w:rPr>
-              <w:t xml:space="preserve"> Jira, AWS </w:t>
-            </w:r>
-            <w:bookmarkStart w:id="0" w:name="_GoBack"/>
             <w:bookmarkEnd w:id="0"/>
           </w:p>
         </w:tc>
@@ -580,7 +301,10 @@
           <w:tcPr>
             <w:tcW w:w="1640" w:type="dxa"/>
             <w:tcBorders>
+              <w:top w:val="nil"/>
               <w:left w:val="single" w:sz="8" w:space="0" w:color="FEFDFD"/>
+              <w:bottom w:val="nil"/>
+              <w:right w:val="nil"/>
             </w:tcBorders>
             <w:tcMar>
               <w:top w:w="5" w:type="dxa"/>
@@ -592,7 +316,6 @@
           </w:tcPr>
           <w:p>
             <w:pPr>
-              <w:spacing w:line="240" w:lineRule="auto"/>
               <w:rPr>
                 <w:rFonts w:ascii="Century Gothic" w:eastAsia="Century Gothic" w:hAnsi="Century Gothic" w:cs="Century Gothic"/>
                 <w:sz w:val="22"/>
@@ -611,12 +334,7 @@
         </w:pBdr>
         <w:spacing w:before="200" w:after="120" w:line="240" w:lineRule="auto"/>
         <w:rPr>
-          <w:rStyle w:val="spanjobtitle"/>
-          <w:rFonts w:ascii="Century Gothic" w:eastAsia="Century Gothic" w:hAnsi="Century Gothic" w:cs="Century Gothic"/>
-          <w:b w:val="0"/>
-          <w:bCs w:val="0"/>
-          <w:sz w:val="28"/>
-          <w:szCs w:val="28"/>
+          <w:rFonts w:eastAsia="Century Gothic"/>
         </w:rPr>
       </w:pPr>
       <w:r>
@@ -645,23 +363,7 @@
           <w:rFonts w:ascii="Century Gothic" w:eastAsia="Century Gothic" w:hAnsi="Century Gothic" w:cs="Century Gothic"/>
           <w:szCs w:val="22"/>
         </w:rPr>
-        <w:t>Web Developer</w:t>
-      </w:r>
-      <w:r>
-        <w:rPr>
-          <w:rStyle w:val="spanjobtitle"/>
-          <w:rFonts w:ascii="Century Gothic" w:eastAsia="Century Gothic" w:hAnsi="Century Gothic" w:cs="Century Gothic"/>
-          <w:szCs w:val="22"/>
-        </w:rPr>
-        <w:t xml:space="preserve"> </w:t>
-      </w:r>
-      <w:r>
-        <w:rPr>
-          <w:rStyle w:val="spanjobtitle"/>
-          <w:rFonts w:ascii="Century Gothic" w:eastAsia="Century Gothic" w:hAnsi="Century Gothic" w:cs="Century Gothic"/>
-          <w:szCs w:val="22"/>
-        </w:rPr>
-        <w:t>Intern</w:t>
+        <w:t>Web Developer Intern</w:t>
       </w:r>
       <w:r>
         <w:rPr>
@@ -688,16 +390,16 @@
           <w:sz w:val="22"/>
           <w:szCs w:val="22"/>
         </w:rPr>
-        <w:t>06/2018</w:t>
-      </w:r>
-      <w:r>
-        <w:rPr>
-          <w:rStyle w:val="span"/>
-          <w:rFonts w:ascii="Century Gothic" w:eastAsia="Century Gothic" w:hAnsi="Century Gothic" w:cs="Century Gothic"/>
-          <w:sz w:val="22"/>
-          <w:szCs w:val="22"/>
-        </w:rPr>
-        <w:t xml:space="preserve"> -</w:t>
+        <w:t>06/201</w:t>
+      </w:r>
+      <w:r>
+        <w:rPr>
+          <w:rStyle w:val="span"/>
+          <w:rFonts w:ascii="Century Gothic" w:eastAsia="Century Gothic" w:hAnsi="Century Gothic" w:cs="Century Gothic"/>
+          <w:sz w:val="22"/>
+          <w:szCs w:val="22"/>
+        </w:rPr>
+        <w:t>9</w:t>
       </w:r>
       <w:r>
         <w:rPr>
@@ -715,16 +417,25 @@
           <w:sz w:val="22"/>
           <w:szCs w:val="22"/>
         </w:rPr>
-        <w:t>Presen</w:t>
-      </w:r>
-      <w:r>
-        <w:rPr>
-          <w:rStyle w:val="span"/>
-          <w:rFonts w:ascii="Century Gothic" w:eastAsia="Century Gothic" w:hAnsi="Century Gothic" w:cs="Century Gothic"/>
-          <w:sz w:val="22"/>
-          <w:szCs w:val="22"/>
-        </w:rPr>
-        <w:t>t</w:t>
+        <w:t>-</w:t>
+      </w:r>
+      <w:r>
+        <w:rPr>
+          <w:rStyle w:val="span"/>
+          <w:rFonts w:ascii="Century Gothic" w:eastAsia="Century Gothic" w:hAnsi="Century Gothic" w:cs="Century Gothic"/>
+          <w:sz w:val="22"/>
+          <w:szCs w:val="22"/>
+        </w:rPr>
+        <w:t xml:space="preserve"> </w:t>
+      </w:r>
+      <w:r>
+        <w:rPr>
+          <w:rStyle w:val="span"/>
+          <w:rFonts w:ascii="Century Gothic" w:eastAsia="Century Gothic" w:hAnsi="Century Gothic" w:cs="Century Gothic"/>
+          <w:sz w:val="22"/>
+          <w:szCs w:val="22"/>
+        </w:rPr>
+        <w:t>9/2019</w:t>
       </w:r>
       <w:r>
         <w:rPr>
@@ -762,43 +473,7 @@
           <w:sz w:val="22"/>
           <w:szCs w:val="22"/>
         </w:rPr>
-        <w:t>–</w:t>
-      </w:r>
-      <w:r>
-        <w:rPr>
-          <w:rStyle w:val="span"/>
-          <w:rFonts w:ascii="Century Gothic" w:eastAsia="Century Gothic" w:hAnsi="Century Gothic" w:cs="Century Gothic"/>
-          <w:sz w:val="22"/>
-          <w:szCs w:val="22"/>
-        </w:rPr>
-        <w:t xml:space="preserve"> </w:t>
-      </w:r>
-      <w:r>
-        <w:rPr>
-          <w:rStyle w:val="span"/>
-          <w:rFonts w:ascii="Century Gothic" w:eastAsia="Century Gothic" w:hAnsi="Century Gothic" w:cs="Century Gothic"/>
-          <w:sz w:val="22"/>
-          <w:szCs w:val="22"/>
-        </w:rPr>
-        <w:t>Madison</w:t>
-      </w:r>
-      <w:r>
-        <w:rPr>
-          <w:rStyle w:val="span"/>
-          <w:rFonts w:ascii="Century Gothic" w:eastAsia="Century Gothic" w:hAnsi="Century Gothic" w:cs="Century Gothic"/>
-          <w:sz w:val="22"/>
-          <w:szCs w:val="22"/>
-        </w:rPr>
-        <w:t xml:space="preserve">, </w:t>
-      </w:r>
-      <w:r>
-        <w:rPr>
-          <w:rStyle w:val="span"/>
-          <w:rFonts w:ascii="Century Gothic" w:eastAsia="Century Gothic" w:hAnsi="Century Gothic" w:cs="Century Gothic"/>
-          <w:sz w:val="22"/>
-          <w:szCs w:val="22"/>
-        </w:rPr>
-        <w:t>WI</w:t>
+        <w:t>– Madison, WI</w:t>
       </w:r>
     </w:p>
     <w:p>
@@ -819,25 +494,255 @@
           <w:sz w:val="22"/>
           <w:szCs w:val="22"/>
         </w:rPr>
-        <w:t>-</w:t>
-      </w:r>
-      <w:r>
-        <w:rPr>
-          <w:rStyle w:val="span"/>
-          <w:rFonts w:ascii="Century Gothic" w:eastAsia="Century Gothic" w:hAnsi="Century Gothic" w:cs="Century Gothic"/>
-          <w:sz w:val="22"/>
-          <w:szCs w:val="22"/>
-        </w:rPr>
-        <w:t>Developed</w:t>
-      </w:r>
-      <w:r>
-        <w:rPr>
-          <w:rStyle w:val="span"/>
-          <w:rFonts w:ascii="Century Gothic" w:eastAsia="Century Gothic" w:hAnsi="Century Gothic" w:cs="Century Gothic"/>
-          <w:sz w:val="22"/>
-          <w:szCs w:val="22"/>
-        </w:rPr>
-        <w:t xml:space="preserve"> new web application features using React.JS and Redux</w:t>
+        <w:t>-Developed new web application features using ReactJS and Redux.</w:t>
+      </w:r>
+    </w:p>
+    <w:p>
+      <w:pPr>
+        <w:pStyle w:val="p"/>
+        <w:spacing w:line="276" w:lineRule="auto"/>
+        <w:rPr>
+          <w:rStyle w:val="span"/>
+          <w:rFonts w:ascii="Century Gothic" w:hAnsi="Century Gothic" w:cs="Segoe UI"/>
+          <w:sz w:val="22"/>
+          <w:szCs w:val="22"/>
+          <w:bdr w:val="none" w:sz="0" w:space="0" w:color="auto" w:frame="1"/>
+          <w:shd w:val="clear" w:color="auto" w:fill="FFFFFF"/>
+        </w:rPr>
+      </w:pPr>
+      <w:r>
+        <w:rPr>
+          <w:rStyle w:val="lt-line-clampline"/>
+          <w:rFonts w:ascii="Century Gothic" w:hAnsi="Century Gothic" w:cs="Segoe UI"/>
+          <w:sz w:val="22"/>
+          <w:szCs w:val="22"/>
+          <w:bdr w:val="none" w:sz="0" w:space="0" w:color="auto" w:frame="1"/>
+          <w:shd w:val="clear" w:color="auto" w:fill="FFFFFF"/>
+        </w:rPr>
+        <w:t xml:space="preserve">-Implemented API routes, methods, and models using Flask. </w:t>
+      </w:r>
+    </w:p>
+    <w:p>
+      <w:pPr>
+        <w:pStyle w:val="p"/>
+        <w:spacing w:line="276" w:lineRule="auto"/>
+        <w:rPr>
+          <w:rStyle w:val="lt-line-clampline"/>
+          <w:rFonts w:ascii="Century Gothic" w:hAnsi="Century Gothic" w:cs="Segoe UI"/>
+          <w:sz w:val="22"/>
+          <w:szCs w:val="22"/>
+          <w:bdr w:val="none" w:sz="0" w:space="0" w:color="auto" w:frame="1"/>
+          <w:shd w:val="clear" w:color="auto" w:fill="FFFFFF"/>
+        </w:rPr>
+      </w:pPr>
+      <w:r>
+        <w:rPr>
+          <w:rStyle w:val="lt-line-clampline"/>
+          <w:rFonts w:ascii="Century Gothic" w:hAnsi="Century Gothic" w:cs="Segoe UI"/>
+          <w:sz w:val="22"/>
+          <w:szCs w:val="22"/>
+          <w:bdr w:val="none" w:sz="0" w:space="0" w:color="auto" w:frame="1"/>
+          <w:shd w:val="clear" w:color="auto" w:fill="FFFFFF"/>
+        </w:rPr>
+        <w:t xml:space="preserve">-Created </w:t>
+      </w:r>
+      <w:r>
+        <w:rPr>
+          <w:rStyle w:val="lt-line-clampline"/>
+          <w:rFonts w:ascii="Century Gothic" w:hAnsi="Century Gothic" w:cs="Segoe UI"/>
+          <w:sz w:val="22"/>
+          <w:szCs w:val="22"/>
+          <w:bdr w:val="none" w:sz="0" w:space="0" w:color="auto" w:frame="1"/>
+          <w:shd w:val="clear" w:color="auto" w:fill="FFFFFF"/>
+        </w:rPr>
+        <w:t xml:space="preserve">a full-stack </w:t>
+      </w:r>
+      <w:r>
+        <w:rPr>
+          <w:rStyle w:val="lt-line-clampline"/>
+          <w:rFonts w:ascii="Century Gothic" w:hAnsi="Century Gothic" w:cs="Segoe UI"/>
+          <w:sz w:val="22"/>
+          <w:szCs w:val="22"/>
+          <w:bdr w:val="none" w:sz="0" w:space="0" w:color="auto" w:frame="1"/>
+          <w:shd w:val="clear" w:color="auto" w:fill="FFFFFF"/>
+        </w:rPr>
+        <w:t xml:space="preserve">web application designed for </w:t>
+      </w:r>
+      <w:r>
+        <w:rPr>
+          <w:rStyle w:val="lt-line-clampline"/>
+          <w:rFonts w:ascii="Century Gothic" w:hAnsi="Century Gothic" w:cs="Segoe UI"/>
+          <w:sz w:val="22"/>
+          <w:szCs w:val="22"/>
+          <w:bdr w:val="none" w:sz="0" w:space="0" w:color="auto" w:frame="1"/>
+          <w:shd w:val="clear" w:color="auto" w:fill="FFFFFF"/>
+        </w:rPr>
+        <w:t>college students</w:t>
+      </w:r>
+      <w:r>
+        <w:rPr>
+          <w:rStyle w:val="lt-line-clampline"/>
+          <w:rFonts w:ascii="Century Gothic" w:hAnsi="Century Gothic" w:cs="Segoe UI"/>
+          <w:sz w:val="22"/>
+          <w:szCs w:val="22"/>
+          <w:bdr w:val="none" w:sz="0" w:space="0" w:color="auto" w:frame="1"/>
+          <w:shd w:val="clear" w:color="auto" w:fill="FFFFFF"/>
+        </w:rPr>
+        <w:t xml:space="preserve"> to find new and exciting foods using ReactJS, Redux, AWS, Flask</w:t>
+      </w:r>
+      <w:r>
+        <w:rPr>
+          <w:rStyle w:val="lt-line-clampline"/>
+          <w:rFonts w:ascii="Century Gothic" w:hAnsi="Century Gothic" w:cs="Segoe UI"/>
+          <w:sz w:val="22"/>
+          <w:szCs w:val="22"/>
+          <w:bdr w:val="none" w:sz="0" w:space="0" w:color="auto" w:frame="1"/>
+          <w:shd w:val="clear" w:color="auto" w:fill="FFFFFF"/>
+        </w:rPr>
+        <w:t xml:space="preserve">, and </w:t>
+      </w:r>
+      <w:proofErr w:type="spellStart"/>
+      <w:r>
+        <w:rPr>
+          <w:rStyle w:val="lt-line-clampline"/>
+          <w:rFonts w:ascii="Century Gothic" w:hAnsi="Century Gothic" w:cs="Segoe UI"/>
+          <w:sz w:val="22"/>
+          <w:szCs w:val="22"/>
+          <w:bdr w:val="none" w:sz="0" w:space="0" w:color="auto" w:frame="1"/>
+          <w:shd w:val="clear" w:color="auto" w:fill="FFFFFF"/>
+        </w:rPr>
+        <w:t>TheMealDB</w:t>
+      </w:r>
+      <w:proofErr w:type="spellEnd"/>
+      <w:r>
+        <w:rPr>
+          <w:rStyle w:val="lt-line-clampline"/>
+          <w:rFonts w:ascii="Century Gothic" w:hAnsi="Century Gothic" w:cs="Segoe UI"/>
+          <w:sz w:val="22"/>
+          <w:szCs w:val="22"/>
+          <w:bdr w:val="none" w:sz="0" w:space="0" w:color="auto" w:frame="1"/>
+          <w:shd w:val="clear" w:color="auto" w:fill="FFFFFF"/>
+        </w:rPr>
+        <w:t xml:space="preserve"> API</w:t>
+      </w:r>
+      <w:r>
+        <w:rPr>
+          <w:rStyle w:val="lt-line-clampline"/>
+          <w:rFonts w:ascii="Century Gothic" w:hAnsi="Century Gothic" w:cs="Segoe UI"/>
+          <w:sz w:val="22"/>
+          <w:szCs w:val="22"/>
+          <w:bdr w:val="none" w:sz="0" w:space="0" w:color="auto" w:frame="1"/>
+          <w:shd w:val="clear" w:color="auto" w:fill="FFFFFF"/>
+        </w:rPr>
+        <w:t>.</w:t>
+      </w:r>
+    </w:p>
+    <w:p>
+      <w:pPr>
+        <w:pStyle w:val="divdocumentsinglecolumn"/>
+        <w:tabs>
+          <w:tab w:val="right" w:pos="10740"/>
+        </w:tabs>
+        <w:spacing w:before="260" w:line="276" w:lineRule="auto"/>
+        <w:rPr>
+          <w:rFonts w:ascii="Century Gothic" w:eastAsia="Century Gothic" w:hAnsi="Century Gothic" w:cs="Century Gothic"/>
+          <w:sz w:val="22"/>
+          <w:szCs w:val="22"/>
+        </w:rPr>
+      </w:pPr>
+      <w:r>
+        <w:rPr>
+          <w:rStyle w:val="spanjobtitle"/>
+          <w:rFonts w:ascii="Century Gothic" w:eastAsia="Century Gothic" w:hAnsi="Century Gothic" w:cs="Century Gothic"/>
+          <w:szCs w:val="22"/>
+        </w:rPr>
+        <w:t>Web Master</w:t>
+      </w:r>
+      <w:r>
+        <w:rPr>
+          <w:rStyle w:val="singlecolumnspanpaddedlinenth-child1"/>
+          <w:rFonts w:ascii="Century Gothic" w:eastAsia="Century Gothic" w:hAnsi="Century Gothic" w:cs="Century Gothic"/>
+          <w:szCs w:val="22"/>
+        </w:rPr>
+        <w:t xml:space="preserve"> </w:t>
+      </w:r>
+      <w:r>
+        <w:rPr>
+          <w:rStyle w:val="datesWrapper"/>
+          <w:rFonts w:ascii="Century Gothic" w:eastAsia="Century Gothic" w:hAnsi="Century Gothic" w:cs="Century Gothic"/>
+          <w:sz w:val="22"/>
+          <w:szCs w:val="22"/>
+        </w:rPr>
+        <w:tab/>
+        <w:t xml:space="preserve"> </w:t>
+      </w:r>
+      <w:r>
+        <w:rPr>
+          <w:rStyle w:val="span"/>
+          <w:rFonts w:ascii="Century Gothic" w:eastAsia="Century Gothic" w:hAnsi="Century Gothic" w:cs="Century Gothic"/>
+          <w:sz w:val="22"/>
+          <w:szCs w:val="22"/>
+        </w:rPr>
+        <w:t>01/2019 - 03/2019</w:t>
+      </w:r>
+      <w:r>
+        <w:rPr>
+          <w:rStyle w:val="datesWrapper"/>
+          <w:rFonts w:ascii="Century Gothic" w:eastAsia="Century Gothic" w:hAnsi="Century Gothic" w:cs="Century Gothic"/>
+          <w:sz w:val="22"/>
+          <w:szCs w:val="22"/>
+        </w:rPr>
+        <w:t xml:space="preserve"> </w:t>
+      </w:r>
+    </w:p>
+    <w:p>
+      <w:pPr>
+        <w:pStyle w:val="spanpaddedline"/>
+        <w:spacing w:line="276" w:lineRule="auto"/>
+        <w:rPr>
+          <w:rFonts w:ascii="Century Gothic" w:eastAsia="Century Gothic" w:hAnsi="Century Gothic" w:cs="Century Gothic"/>
+          <w:sz w:val="22"/>
+          <w:szCs w:val="22"/>
+        </w:rPr>
+      </w:pPr>
+      <w:r>
+        <w:rPr>
+          <w:rStyle w:val="spancompanyname"/>
+          <w:rFonts w:ascii="Century Gothic" w:eastAsia="Century Gothic" w:hAnsi="Century Gothic" w:cs="Century Gothic"/>
+          <w:sz w:val="22"/>
+          <w:szCs w:val="22"/>
+        </w:rPr>
+        <w:t>University of California Davis</w:t>
+      </w:r>
+      <w:r>
+        <w:rPr>
+          <w:rStyle w:val="span"/>
+          <w:rFonts w:ascii="Century Gothic" w:eastAsia="Century Gothic" w:hAnsi="Century Gothic" w:cs="Century Gothic"/>
+          <w:sz w:val="22"/>
+          <w:szCs w:val="22"/>
+        </w:rPr>
+        <w:t xml:space="preserve"> – Davis, CA</w:t>
+      </w:r>
+    </w:p>
+    <w:p>
+      <w:pPr>
+        <w:pStyle w:val="p"/>
+        <w:spacing w:line="276" w:lineRule="auto"/>
+        <w:rPr>
+          <w:rStyle w:val="span"/>
+          <w:rFonts w:ascii="Century Gothic" w:eastAsia="Century Gothic" w:hAnsi="Century Gothic" w:cs="Century Gothic"/>
+          <w:sz w:val="22"/>
+          <w:szCs w:val="22"/>
+        </w:rPr>
+      </w:pPr>
+      <w:r>
+        <w:rPr>
+          <w:rStyle w:val="span"/>
+          <w:rFonts w:ascii="Century Gothic" w:eastAsia="Century Gothic" w:hAnsi="Century Gothic" w:cs="Century Gothic"/>
+          <w:sz w:val="22"/>
+          <w:szCs w:val="22"/>
+        </w:rPr>
+        <w:t>-Developed and designed web applications using WordPress and PHP for UC Davis, C-STEM Center.</w:t>
       </w:r>
     </w:p>
     <w:p>
@@ -908,7 +813,7 @@
           <w:sz w:val="22"/>
           <w:szCs w:val="22"/>
         </w:rPr>
-        <w:t>06/2018 to 09/2018</w:t>
+        <w:t>06/2018 - 09/2018</w:t>
       </w:r>
       <w:r>
         <w:rPr>
@@ -967,151 +872,7 @@
           <w:sz w:val="22"/>
           <w:szCs w:val="22"/>
         </w:rPr>
-        <w:t>-</w:t>
-      </w:r>
-      <w:r>
-        <w:rPr>
-          <w:rStyle w:val="span"/>
-          <w:rFonts w:ascii="Century Gothic" w:eastAsia="Century Gothic" w:hAnsi="Century Gothic" w:cs="Century Gothic"/>
-          <w:sz w:val="22"/>
-          <w:szCs w:val="22"/>
-        </w:rPr>
-        <w:t>Created</w:t>
-      </w:r>
-      <w:r>
-        <w:rPr>
-          <w:rStyle w:val="span"/>
-          <w:rFonts w:ascii="Century Gothic" w:eastAsia="Century Gothic" w:hAnsi="Century Gothic" w:cs="Century Gothic"/>
-          <w:sz w:val="22"/>
-          <w:szCs w:val="22"/>
-        </w:rPr>
-        <w:t xml:space="preserve"> various</w:t>
-      </w:r>
-      <w:r>
-        <w:rPr>
-          <w:rStyle w:val="span"/>
-          <w:rFonts w:ascii="Century Gothic" w:eastAsia="Century Gothic" w:hAnsi="Century Gothic" w:cs="Century Gothic"/>
-          <w:sz w:val="22"/>
-          <w:szCs w:val="22"/>
-        </w:rPr>
-        <w:t xml:space="preserve"> </w:t>
-      </w:r>
-      <w:r>
-        <w:rPr>
-          <w:rStyle w:val="span"/>
-          <w:rFonts w:ascii="Century Gothic" w:eastAsia="Century Gothic" w:hAnsi="Century Gothic" w:cs="Century Gothic"/>
-          <w:sz w:val="22"/>
-          <w:szCs w:val="22"/>
-        </w:rPr>
-        <w:t>scripts</w:t>
-      </w:r>
-      <w:r>
-        <w:rPr>
-          <w:rStyle w:val="span"/>
-          <w:rFonts w:ascii="Century Gothic" w:eastAsia="Century Gothic" w:hAnsi="Century Gothic" w:cs="Century Gothic"/>
-          <w:sz w:val="22"/>
-          <w:szCs w:val="22"/>
-        </w:rPr>
-        <w:t xml:space="preserve"> and analytical tool</w:t>
-      </w:r>
-      <w:r>
-        <w:rPr>
-          <w:rStyle w:val="span"/>
-          <w:rFonts w:ascii="Century Gothic" w:eastAsia="Century Gothic" w:hAnsi="Century Gothic" w:cs="Century Gothic"/>
-          <w:sz w:val="22"/>
-          <w:szCs w:val="22"/>
-        </w:rPr>
-        <w:t>s</w:t>
-      </w:r>
-      <w:r>
-        <w:rPr>
-          <w:rStyle w:val="span"/>
-          <w:rFonts w:ascii="Century Gothic" w:eastAsia="Century Gothic" w:hAnsi="Century Gothic" w:cs="Century Gothic"/>
-          <w:sz w:val="22"/>
-          <w:szCs w:val="22"/>
-        </w:rPr>
-        <w:t xml:space="preserve"> for Portfolio Managers</w:t>
-      </w:r>
-      <w:r>
-        <w:rPr>
-          <w:rStyle w:val="span"/>
-          <w:rFonts w:ascii="Century Gothic" w:eastAsia="Century Gothic" w:hAnsi="Century Gothic" w:cs="Century Gothic"/>
-          <w:sz w:val="22"/>
-          <w:szCs w:val="22"/>
-        </w:rPr>
-        <w:t xml:space="preserve"> to</w:t>
-      </w:r>
-      <w:r>
-        <w:rPr>
-          <w:rStyle w:val="span"/>
-          <w:rFonts w:ascii="Century Gothic" w:eastAsia="Century Gothic" w:hAnsi="Century Gothic" w:cs="Century Gothic"/>
-          <w:sz w:val="22"/>
-          <w:szCs w:val="22"/>
-        </w:rPr>
-        <w:t xml:space="preserve"> </w:t>
-      </w:r>
-      <w:r>
-        <w:rPr>
-          <w:rStyle w:val="span"/>
-          <w:rFonts w:ascii="Century Gothic" w:eastAsia="Century Gothic" w:hAnsi="Century Gothic" w:cs="Century Gothic"/>
-          <w:sz w:val="22"/>
-          <w:szCs w:val="22"/>
-        </w:rPr>
-        <w:t>o</w:t>
-      </w:r>
-      <w:r>
-        <w:rPr>
-          <w:rStyle w:val="span"/>
-          <w:rFonts w:ascii="Century Gothic" w:eastAsia="Century Gothic" w:hAnsi="Century Gothic" w:cs="Century Gothic"/>
-          <w:sz w:val="22"/>
-          <w:szCs w:val="22"/>
-        </w:rPr>
-        <w:t xml:space="preserve">rganize data and perform </w:t>
-      </w:r>
-      <w:r>
-        <w:rPr>
-          <w:rStyle w:val="span"/>
-          <w:rFonts w:ascii="Century Gothic" w:eastAsia="Century Gothic" w:hAnsi="Century Gothic" w:cs="Century Gothic"/>
-          <w:sz w:val="22"/>
-          <w:szCs w:val="22"/>
-        </w:rPr>
-        <w:t xml:space="preserve">a wide range of </w:t>
-      </w:r>
-      <w:r>
-        <w:rPr>
-          <w:rStyle w:val="span"/>
-          <w:rFonts w:ascii="Century Gothic" w:eastAsia="Century Gothic" w:hAnsi="Century Gothic" w:cs="Century Gothic"/>
-          <w:sz w:val="22"/>
-          <w:szCs w:val="22"/>
-        </w:rPr>
-        <w:t>analytics</w:t>
-      </w:r>
-      <w:r>
-        <w:rPr>
-          <w:rStyle w:val="span"/>
-          <w:rFonts w:ascii="Century Gothic" w:eastAsia="Century Gothic" w:hAnsi="Century Gothic" w:cs="Century Gothic"/>
-          <w:sz w:val="22"/>
-          <w:szCs w:val="22"/>
-        </w:rPr>
-        <w:t xml:space="preserve"> on the financial market</w:t>
-      </w:r>
-      <w:r>
-        <w:rPr>
-          <w:rStyle w:val="span"/>
-          <w:rFonts w:ascii="Century Gothic" w:eastAsia="Century Gothic" w:hAnsi="Century Gothic" w:cs="Century Gothic"/>
-          <w:sz w:val="22"/>
-          <w:szCs w:val="22"/>
-        </w:rPr>
-        <w:t xml:space="preserve"> using Python and R</w:t>
-      </w:r>
-      <w:r>
-        <w:rPr>
-          <w:rStyle w:val="span"/>
-          <w:rFonts w:ascii="Century Gothic" w:eastAsia="Century Gothic" w:hAnsi="Century Gothic" w:cs="Century Gothic"/>
-          <w:sz w:val="22"/>
-          <w:szCs w:val="22"/>
-        </w:rPr>
-        <w:t xml:space="preserve">. </w:t>
+        <w:t xml:space="preserve">-Created various scripts and analytical tools for Portfolio Managers to organize data and perform a wide range of analytics on the financial market using Python and R. </w:t>
       </w:r>
     </w:p>
     <w:p>
@@ -1122,14 +883,120 @@
         </w:pBdr>
         <w:spacing w:before="200" w:after="120" w:line="240" w:lineRule="auto"/>
         <w:rPr>
-          <w:rFonts w:ascii="Century Gothic" w:eastAsia="Century Gothic" w:hAnsi="Century Gothic" w:cs="Century Gothic"/>
-        </w:rPr>
-      </w:pPr>
-      <w:r>
-        <w:rPr>
-          <w:rFonts w:ascii="Century Gothic" w:eastAsia="Century Gothic" w:hAnsi="Century Gothic" w:cs="Century Gothic"/>
-        </w:rPr>
-        <w:t>Voluntary History</w:t>
+          <w:rFonts w:eastAsia="Century Gothic"/>
+        </w:rPr>
+      </w:pPr>
+      <w:r>
+        <w:rPr>
+          <w:rFonts w:ascii="Century Gothic" w:eastAsia="Century Gothic" w:hAnsi="Century Gothic" w:cs="Century Gothic"/>
+        </w:rPr>
+        <w:t>Education</w:t>
+      </w:r>
+    </w:p>
+    <w:p>
+      <w:pPr>
+        <w:pStyle w:val="divdocumentsinglecolumn"/>
+        <w:tabs>
+          <w:tab w:val="right" w:pos="10740"/>
+        </w:tabs>
+        <w:spacing w:line="276" w:lineRule="auto"/>
+        <w:rPr>
+          <w:rFonts w:ascii="Century Gothic" w:eastAsia="Century Gothic" w:hAnsi="Century Gothic" w:cs="Century Gothic"/>
+          <w:sz w:val="22"/>
+          <w:szCs w:val="22"/>
+        </w:rPr>
+      </w:pPr>
+      <w:r>
+        <w:rPr>
+          <w:rStyle w:val="spandegree"/>
+          <w:rFonts w:ascii="Century Gothic" w:eastAsia="Century Gothic" w:hAnsi="Century Gothic" w:cs="Century Gothic"/>
+          <w:sz w:val="22"/>
+          <w:szCs w:val="22"/>
+        </w:rPr>
+        <w:t>Bachelor of Science</w:t>
+      </w:r>
+      <w:r>
+        <w:rPr>
+          <w:rStyle w:val="span"/>
+          <w:rFonts w:ascii="Century Gothic" w:eastAsia="Century Gothic" w:hAnsi="Century Gothic" w:cs="Century Gothic"/>
+          <w:sz w:val="22"/>
+          <w:szCs w:val="22"/>
+        </w:rPr>
+        <w:t xml:space="preserve">: Computer Science </w:t>
+      </w:r>
+      <w:r>
+        <w:rPr>
+          <w:rStyle w:val="datesWrapper"/>
+          <w:rFonts w:ascii="Century Gothic" w:eastAsia="Century Gothic" w:hAnsi="Century Gothic" w:cs="Century Gothic"/>
+          <w:sz w:val="22"/>
+          <w:szCs w:val="22"/>
+        </w:rPr>
+        <w:tab/>
+      </w:r>
+      <w:r>
+        <w:rPr>
+          <w:rStyle w:val="datesWrapper"/>
+          <w:rFonts w:ascii="Century Gothic" w:eastAsia="Century Gothic" w:hAnsi="Century Gothic" w:cs="Century Gothic"/>
+          <w:sz w:val="22"/>
+          <w:szCs w:val="22"/>
+        </w:rPr>
+        <w:t>6</w:t>
+      </w:r>
+      <w:r>
+        <w:rPr>
+          <w:rStyle w:val="datesWrapper"/>
+          <w:rFonts w:ascii="Century Gothic" w:eastAsia="Century Gothic" w:hAnsi="Century Gothic" w:cs="Century Gothic"/>
+          <w:sz w:val="22"/>
+          <w:szCs w:val="22"/>
+        </w:rPr>
+        <w:t>/</w:t>
+      </w:r>
+      <w:r>
+        <w:rPr>
+          <w:rStyle w:val="span"/>
+          <w:rFonts w:ascii="Century Gothic" w:eastAsia="Century Gothic" w:hAnsi="Century Gothic" w:cs="Century Gothic"/>
+          <w:sz w:val="22"/>
+          <w:szCs w:val="22"/>
+        </w:rPr>
+        <w:t>2020</w:t>
+      </w:r>
+      <w:r>
+        <w:rPr>
+          <w:rStyle w:val="datesWrapper"/>
+          <w:rFonts w:ascii="Century Gothic" w:eastAsia="Century Gothic" w:hAnsi="Century Gothic" w:cs="Century Gothic"/>
+          <w:sz w:val="22"/>
+          <w:szCs w:val="22"/>
+        </w:rPr>
+        <w:t xml:space="preserve"> </w:t>
+      </w:r>
+    </w:p>
+    <w:p>
+      <w:pPr>
+        <w:pStyle w:val="spanpaddedline"/>
+        <w:spacing w:line="276" w:lineRule="auto"/>
+        <w:rPr>
+          <w:rFonts w:ascii="Century Gothic" w:eastAsia="Century Gothic" w:hAnsi="Century Gothic" w:cs="Century Gothic"/>
+          <w:sz w:val="22"/>
+          <w:szCs w:val="22"/>
+        </w:rPr>
+      </w:pPr>
+      <w:r>
+        <w:rPr>
+          <w:rStyle w:val="spancompanyname"/>
+          <w:rFonts w:ascii="Century Gothic" w:eastAsia="Century Gothic" w:hAnsi="Century Gothic" w:cs="Century Gothic"/>
+          <w:sz w:val="22"/>
+          <w:szCs w:val="22"/>
+        </w:rPr>
+        <w:t>University of California - Davis</w:t>
+      </w:r>
+      <w:r>
+        <w:rPr>
+          <w:rStyle w:val="span"/>
+          <w:rFonts w:ascii="Century Gothic" w:eastAsia="Century Gothic" w:hAnsi="Century Gothic" w:cs="Century Gothic"/>
+          <w:sz w:val="22"/>
+          <w:szCs w:val="22"/>
+        </w:rPr>
+        <w:t xml:space="preserve"> - Davis, CA</w:t>
       </w:r>
     </w:p>
     <w:p>
@@ -1147,19 +1014,21 @@
       </w:pPr>
       <w:r>
         <w:rPr>
-          <w:rStyle w:val="spanjobtitle"/>
-          <w:rFonts w:ascii="Century Gothic" w:eastAsia="Century Gothic" w:hAnsi="Century Gothic" w:cs="Century Gothic"/>
-          <w:szCs w:val="22"/>
-        </w:rPr>
-        <w:t>Web Master</w:t>
-      </w:r>
-      <w:r>
-        <w:rPr>
-          <w:rStyle w:val="singlecolumnspanpaddedlinenth-child1"/>
-          <w:rFonts w:ascii="Century Gothic" w:eastAsia="Century Gothic" w:hAnsi="Century Gothic" w:cs="Century Gothic"/>
-          <w:szCs w:val="22"/>
-        </w:rPr>
-        <w:t xml:space="preserve"> </w:t>
+          <w:rStyle w:val="spandegree"/>
+          <w:rFonts w:ascii="Century Gothic" w:eastAsia="Century Gothic" w:hAnsi="Century Gothic" w:cs="Century Gothic"/>
+          <w:sz w:val="22"/>
+          <w:szCs w:val="22"/>
+        </w:rPr>
+        <w:t>Associate of Arts</w:t>
+      </w:r>
+      <w:r>
+        <w:rPr>
+          <w:rStyle w:val="span"/>
+          <w:rFonts w:ascii="Century Gothic" w:eastAsia="Century Gothic" w:hAnsi="Century Gothic" w:cs="Century Gothic"/>
+          <w:sz w:val="22"/>
+          <w:szCs w:val="22"/>
+        </w:rPr>
+        <w:t>: Economics</w:t>
       </w:r>
       <w:r>
         <w:rPr>
@@ -1169,16 +1038,16 @@
           <w:szCs w:val="22"/>
         </w:rPr>
         <w:tab/>
-        <w:t xml:space="preserve"> </w:t>
-      </w:r>
-      <w:r>
-        <w:rPr>
-          <w:rStyle w:val="span"/>
-          <w:rFonts w:ascii="Century Gothic" w:eastAsia="Century Gothic" w:hAnsi="Century Gothic" w:cs="Century Gothic"/>
-          <w:sz w:val="22"/>
-          <w:szCs w:val="22"/>
-        </w:rPr>
-        <w:t>01/2019 to 03/2019</w:t>
+        <w:t>5/</w:t>
+      </w:r>
+      <w:r>
+        <w:rPr>
+          <w:rStyle w:val="span"/>
+          <w:rFonts w:ascii="Century Gothic" w:eastAsia="Century Gothic" w:hAnsi="Century Gothic" w:cs="Century Gothic"/>
+          <w:sz w:val="22"/>
+          <w:szCs w:val="22"/>
+        </w:rPr>
+        <w:t>2018</w:t>
       </w:r>
       <w:r>
         <w:rPr>
@@ -1207,75 +1076,16 @@
           <w:sz w:val="22"/>
           <w:szCs w:val="22"/>
         </w:rPr>
-        <w:t>University of California Davis</w:t>
-      </w:r>
-      <w:r>
-        <w:rPr>
-          <w:rStyle w:val="span"/>
-          <w:rFonts w:ascii="Century Gothic" w:eastAsia="Century Gothic" w:hAnsi="Century Gothic" w:cs="Century Gothic"/>
-          <w:sz w:val="22"/>
-          <w:szCs w:val="22"/>
-        </w:rPr>
-        <w:t xml:space="preserve"> – Davis, CA</w:t>
-      </w:r>
-    </w:p>
-    <w:p>
-      <w:pPr>
-        <w:pStyle w:val="p"/>
-        <w:spacing w:line="276" w:lineRule="auto"/>
-        <w:rPr>
-          <w:rStyle w:val="spanjobtitle"/>
-          <w:rFonts w:ascii="Century Gothic" w:eastAsia="Century Gothic" w:hAnsi="Century Gothic" w:cs="Century Gothic"/>
-          <w:b w:val="0"/>
-          <w:bCs w:val="0"/>
-          <w:sz w:val="22"/>
-          <w:szCs w:val="22"/>
-        </w:rPr>
-      </w:pPr>
-      <w:r>
-        <w:rPr>
-          <w:rStyle w:val="span"/>
-          <w:rFonts w:ascii="Century Gothic" w:eastAsia="Century Gothic" w:hAnsi="Century Gothic" w:cs="Century Gothic"/>
-          <w:sz w:val="22"/>
-          <w:szCs w:val="22"/>
-        </w:rPr>
-        <w:t>-Developing and designing web applications</w:t>
-      </w:r>
-      <w:r>
-        <w:rPr>
-          <w:rStyle w:val="span"/>
-          <w:rFonts w:ascii="Century Gothic" w:eastAsia="Century Gothic" w:hAnsi="Century Gothic" w:cs="Century Gothic"/>
-          <w:sz w:val="22"/>
-          <w:szCs w:val="22"/>
-        </w:rPr>
-        <w:t xml:space="preserve"> using </w:t>
-      </w:r>
-      <w:r>
-        <w:rPr>
-          <w:rStyle w:val="span"/>
-          <w:rFonts w:ascii="Century Gothic" w:eastAsia="Century Gothic" w:hAnsi="Century Gothic" w:cs="Century Gothic"/>
-          <w:sz w:val="22"/>
-          <w:szCs w:val="22"/>
-        </w:rPr>
-        <w:t>WordPress</w:t>
-      </w:r>
-      <w:r>
-        <w:rPr>
-          <w:rStyle w:val="span"/>
-          <w:rFonts w:ascii="Century Gothic" w:eastAsia="Century Gothic" w:hAnsi="Century Gothic" w:cs="Century Gothic"/>
-          <w:sz w:val="22"/>
-          <w:szCs w:val="22"/>
-        </w:rPr>
-        <w:t xml:space="preserve"> and PHP</w:t>
-      </w:r>
-      <w:r>
-        <w:rPr>
-          <w:rStyle w:val="span"/>
-          <w:rFonts w:ascii="Century Gothic" w:eastAsia="Century Gothic" w:hAnsi="Century Gothic" w:cs="Century Gothic"/>
-          <w:sz w:val="22"/>
-          <w:szCs w:val="22"/>
-        </w:rPr>
-        <w:t xml:space="preserve"> for UC Davis, C-STEM Center.</w:t>
+        <w:t>Santa Rosa Junior College</w:t>
+      </w:r>
+      <w:r>
+        <w:rPr>
+          <w:rStyle w:val="span"/>
+          <w:rFonts w:ascii="Century Gothic" w:eastAsia="Century Gothic" w:hAnsi="Century Gothic" w:cs="Century Gothic"/>
+          <w:sz w:val="22"/>
+          <w:szCs w:val="22"/>
+        </w:rPr>
+        <w:t xml:space="preserve"> - Santa Rosa, CA</w:t>
       </w:r>
     </w:p>
     <w:p>
@@ -1293,375 +1103,7 @@
         <w:rPr>
           <w:rFonts w:ascii="Century Gothic" w:eastAsia="Century Gothic" w:hAnsi="Century Gothic" w:cs="Century Gothic"/>
         </w:rPr>
-        <w:t>Education</w:t>
-      </w:r>
-    </w:p>
-    <w:p>
-      <w:pPr>
-        <w:pStyle w:val="divdocumentsinglecolumn"/>
-        <w:tabs>
-          <w:tab w:val="right" w:pos="10740"/>
-        </w:tabs>
-        <w:spacing w:line="276" w:lineRule="auto"/>
-        <w:rPr>
-          <w:rFonts w:ascii="Century Gothic" w:eastAsia="Century Gothic" w:hAnsi="Century Gothic" w:cs="Century Gothic"/>
-          <w:sz w:val="22"/>
-          <w:szCs w:val="22"/>
-        </w:rPr>
-      </w:pPr>
-      <w:r>
-        <w:rPr>
-          <w:rStyle w:val="spandegree"/>
-          <w:rFonts w:ascii="Century Gothic" w:eastAsia="Century Gothic" w:hAnsi="Century Gothic" w:cs="Century Gothic"/>
-          <w:sz w:val="22"/>
-          <w:szCs w:val="22"/>
-        </w:rPr>
-        <w:t>Bachelor of Science</w:t>
-      </w:r>
-      <w:r>
-        <w:rPr>
-          <w:rStyle w:val="span"/>
-          <w:rFonts w:ascii="Century Gothic" w:eastAsia="Century Gothic" w:hAnsi="Century Gothic" w:cs="Century Gothic"/>
-          <w:sz w:val="22"/>
-          <w:szCs w:val="22"/>
-        </w:rPr>
-        <w:t>: Computer Scienc</w:t>
-      </w:r>
-      <w:r>
-        <w:rPr>
-          <w:rStyle w:val="span"/>
-          <w:rFonts w:ascii="Century Gothic" w:eastAsia="Century Gothic" w:hAnsi="Century Gothic" w:cs="Century Gothic"/>
-          <w:sz w:val="22"/>
-          <w:szCs w:val="22"/>
-        </w:rPr>
-        <w:t>e</w:t>
-      </w:r>
-      <w:r>
-        <w:rPr>
-          <w:rStyle w:val="datesWrapper"/>
-          <w:rFonts w:ascii="Century Gothic" w:eastAsia="Century Gothic" w:hAnsi="Century Gothic" w:cs="Century Gothic"/>
-          <w:sz w:val="22"/>
-          <w:szCs w:val="22"/>
-        </w:rPr>
-        <w:tab/>
-      </w:r>
-      <w:r>
-        <w:rPr>
-          <w:rStyle w:val="datesWrapper"/>
-          <w:rFonts w:ascii="Century Gothic" w:eastAsia="Century Gothic" w:hAnsi="Century Gothic" w:cs="Century Gothic"/>
-          <w:sz w:val="22"/>
-          <w:szCs w:val="22"/>
-        </w:rPr>
-        <w:t>12/</w:t>
-      </w:r>
-      <w:r>
-        <w:rPr>
-          <w:rStyle w:val="span"/>
-          <w:rFonts w:ascii="Century Gothic" w:eastAsia="Century Gothic" w:hAnsi="Century Gothic" w:cs="Century Gothic"/>
-          <w:sz w:val="22"/>
-          <w:szCs w:val="22"/>
-        </w:rPr>
-        <w:t>202</w:t>
-      </w:r>
-      <w:r>
-        <w:rPr>
-          <w:rStyle w:val="span"/>
-          <w:rFonts w:ascii="Century Gothic" w:eastAsia="Century Gothic" w:hAnsi="Century Gothic" w:cs="Century Gothic"/>
-          <w:sz w:val="22"/>
-          <w:szCs w:val="22"/>
-        </w:rPr>
-        <w:t>0</w:t>
-      </w:r>
-      <w:r>
-        <w:rPr>
-          <w:rStyle w:val="datesWrapper"/>
-          <w:rFonts w:ascii="Century Gothic" w:eastAsia="Century Gothic" w:hAnsi="Century Gothic" w:cs="Century Gothic"/>
-          <w:sz w:val="22"/>
-          <w:szCs w:val="22"/>
-        </w:rPr>
-        <w:t xml:space="preserve"> </w:t>
-      </w:r>
-    </w:p>
-    <w:p>
-      <w:pPr>
-        <w:pStyle w:val="spanpaddedline"/>
-        <w:spacing w:line="276" w:lineRule="auto"/>
-        <w:rPr>
-          <w:rFonts w:ascii="Century Gothic" w:eastAsia="Century Gothic" w:hAnsi="Century Gothic" w:cs="Century Gothic"/>
-          <w:sz w:val="22"/>
-          <w:szCs w:val="22"/>
-        </w:rPr>
-      </w:pPr>
-      <w:r>
-        <w:rPr>
-          <w:rStyle w:val="spancompanyname"/>
-          <w:rFonts w:ascii="Century Gothic" w:eastAsia="Century Gothic" w:hAnsi="Century Gothic" w:cs="Century Gothic"/>
-          <w:sz w:val="22"/>
-          <w:szCs w:val="22"/>
-        </w:rPr>
-        <w:t xml:space="preserve">University </w:t>
-      </w:r>
-      <w:r>
-        <w:rPr>
-          <w:rStyle w:val="spancompanyname"/>
-          <w:rFonts w:ascii="Century Gothic" w:eastAsia="Century Gothic" w:hAnsi="Century Gothic" w:cs="Century Gothic"/>
-          <w:sz w:val="22"/>
-          <w:szCs w:val="22"/>
-        </w:rPr>
-        <w:t>of</w:t>
-      </w:r>
-      <w:r>
-        <w:rPr>
-          <w:rStyle w:val="spancompanyname"/>
-          <w:rFonts w:ascii="Century Gothic" w:eastAsia="Century Gothic" w:hAnsi="Century Gothic" w:cs="Century Gothic"/>
-          <w:sz w:val="22"/>
-          <w:szCs w:val="22"/>
-        </w:rPr>
-        <w:t xml:space="preserve"> California - Davis</w:t>
-      </w:r>
-      <w:r>
-        <w:rPr>
-          <w:rStyle w:val="span"/>
-          <w:rFonts w:ascii="Century Gothic" w:eastAsia="Century Gothic" w:hAnsi="Century Gothic" w:cs="Century Gothic"/>
-          <w:sz w:val="22"/>
-          <w:szCs w:val="22"/>
-        </w:rPr>
-        <w:t xml:space="preserve"> - Davis, CA</w:t>
-      </w:r>
-    </w:p>
-    <w:p>
-      <w:pPr>
-        <w:pStyle w:val="divdocumentsinglecolumn"/>
-        <w:tabs>
-          <w:tab w:val="right" w:pos="10740"/>
-        </w:tabs>
-        <w:spacing w:before="260" w:line="276" w:lineRule="auto"/>
-        <w:rPr>
-          <w:rFonts w:ascii="Century Gothic" w:eastAsia="Century Gothic" w:hAnsi="Century Gothic" w:cs="Century Gothic"/>
-          <w:sz w:val="22"/>
-          <w:szCs w:val="22"/>
-        </w:rPr>
-      </w:pPr>
-      <w:r>
-        <w:rPr>
-          <w:rStyle w:val="spandegree"/>
-          <w:rFonts w:ascii="Century Gothic" w:eastAsia="Century Gothic" w:hAnsi="Century Gothic" w:cs="Century Gothic"/>
-          <w:sz w:val="22"/>
-          <w:szCs w:val="22"/>
-        </w:rPr>
-        <w:t>Associate of Arts</w:t>
-      </w:r>
-      <w:r>
-        <w:rPr>
-          <w:rStyle w:val="span"/>
-          <w:rFonts w:ascii="Century Gothic" w:eastAsia="Century Gothic" w:hAnsi="Century Gothic" w:cs="Century Gothic"/>
-          <w:sz w:val="22"/>
-          <w:szCs w:val="22"/>
-        </w:rPr>
-        <w:t>: Economics</w:t>
-      </w:r>
-      <w:r>
-        <w:rPr>
-          <w:rStyle w:val="datesWrapper"/>
-          <w:rFonts w:ascii="Century Gothic" w:eastAsia="Century Gothic" w:hAnsi="Century Gothic" w:cs="Century Gothic"/>
-          <w:sz w:val="22"/>
-          <w:szCs w:val="22"/>
-        </w:rPr>
-        <w:tab/>
-      </w:r>
-      <w:r>
-        <w:rPr>
-          <w:rStyle w:val="datesWrapper"/>
-          <w:rFonts w:ascii="Century Gothic" w:eastAsia="Century Gothic" w:hAnsi="Century Gothic" w:cs="Century Gothic"/>
-          <w:sz w:val="22"/>
-          <w:szCs w:val="22"/>
-        </w:rPr>
-        <w:t>5</w:t>
-      </w:r>
-      <w:r>
-        <w:rPr>
-          <w:rStyle w:val="datesWrapper"/>
-          <w:rFonts w:ascii="Century Gothic" w:eastAsia="Century Gothic" w:hAnsi="Century Gothic" w:cs="Century Gothic"/>
-          <w:sz w:val="22"/>
-          <w:szCs w:val="22"/>
-        </w:rPr>
-        <w:t>/</w:t>
-      </w:r>
-      <w:r>
-        <w:rPr>
-          <w:rStyle w:val="span"/>
-          <w:rFonts w:ascii="Century Gothic" w:eastAsia="Century Gothic" w:hAnsi="Century Gothic" w:cs="Century Gothic"/>
-          <w:sz w:val="22"/>
-          <w:szCs w:val="22"/>
-        </w:rPr>
-        <w:t>2018</w:t>
-      </w:r>
-      <w:r>
-        <w:rPr>
-          <w:rStyle w:val="datesWrapper"/>
-          <w:rFonts w:ascii="Century Gothic" w:eastAsia="Century Gothic" w:hAnsi="Century Gothic" w:cs="Century Gothic"/>
-          <w:sz w:val="22"/>
-          <w:szCs w:val="22"/>
-        </w:rPr>
-        <w:t xml:space="preserve"> </w:t>
-      </w:r>
-    </w:p>
-    <w:p>
-      <w:pPr>
-        <w:pStyle w:val="spanpaddedline"/>
-        <w:spacing w:line="276" w:lineRule="auto"/>
-        <w:rPr>
-          <w:rFonts w:ascii="Century Gothic" w:eastAsia="Century Gothic" w:hAnsi="Century Gothic" w:cs="Century Gothic"/>
-          <w:sz w:val="22"/>
-          <w:szCs w:val="22"/>
-        </w:rPr>
-      </w:pPr>
-      <w:r>
-        <w:rPr>
-          <w:rStyle w:val="spancompanyname"/>
-          <w:rFonts w:ascii="Century Gothic" w:eastAsia="Century Gothic" w:hAnsi="Century Gothic" w:cs="Century Gothic"/>
-          <w:sz w:val="22"/>
-          <w:szCs w:val="22"/>
-        </w:rPr>
-        <w:t>Santa Rosa Junior College</w:t>
-      </w:r>
-      <w:r>
-        <w:rPr>
-          <w:rStyle w:val="span"/>
-          <w:rFonts w:ascii="Century Gothic" w:eastAsia="Century Gothic" w:hAnsi="Century Gothic" w:cs="Century Gothic"/>
-          <w:sz w:val="22"/>
-          <w:szCs w:val="22"/>
-        </w:rPr>
-        <w:t xml:space="preserve"> - Santa Rosa, CA</w:t>
-      </w:r>
-    </w:p>
-    <w:p>
-      <w:pPr>
-        <w:pStyle w:val="divdocumentdivsectiontitle"/>
-        <w:pBdr>
-          <w:bottom w:val="single" w:sz="8" w:space="4" w:color="C00000"/>
-        </w:pBdr>
-        <w:spacing w:before="200" w:after="120" w:line="240" w:lineRule="auto"/>
-        <w:rPr>
-          <w:rFonts w:ascii="Century Gothic" w:eastAsia="Century Gothic" w:hAnsi="Century Gothic" w:cs="Century Gothic"/>
-        </w:rPr>
-      </w:pPr>
-      <w:r>
-        <w:rPr>
-          <w:rFonts w:ascii="Century Gothic" w:eastAsia="Century Gothic" w:hAnsi="Century Gothic" w:cs="Century Gothic"/>
-        </w:rPr>
         <w:t>Projects</w:t>
-      </w:r>
-    </w:p>
-    <w:p>
-      <w:pPr>
-        <w:pStyle w:val="p"/>
-        <w:spacing w:line="276" w:lineRule="auto"/>
-        <w:rPr>
-          <w:rFonts w:ascii="Century Gothic" w:eastAsia="Century Gothic" w:hAnsi="Century Gothic" w:cs="Century Gothic"/>
-          <w:bCs/>
-          <w:sz w:val="22"/>
-          <w:szCs w:val="22"/>
-        </w:rPr>
-      </w:pPr>
-      <w:r>
-        <w:rPr>
-          <w:rFonts w:ascii="Century Gothic" w:eastAsia="Century Gothic" w:hAnsi="Century Gothic" w:cs="Century Gothic"/>
-          <w:b/>
-          <w:sz w:val="22"/>
-          <w:szCs w:val="22"/>
-        </w:rPr>
-        <w:t>Sac-Hacks 2018</w:t>
-      </w:r>
-      <w:r>
-        <w:rPr>
-          <w:rFonts w:ascii="Century Gothic" w:eastAsia="Century Gothic" w:hAnsi="Century Gothic" w:cs="Century Gothic"/>
-          <w:b/>
-          <w:sz w:val="22"/>
-          <w:szCs w:val="22"/>
-        </w:rPr>
-        <w:t xml:space="preserve">: </w:t>
-      </w:r>
-      <w:r>
-        <w:rPr>
-          <w:rFonts w:ascii="Century Gothic" w:eastAsia="Century Gothic" w:hAnsi="Century Gothic" w:cs="Century Gothic"/>
-          <w:bCs/>
-          <w:sz w:val="22"/>
-          <w:szCs w:val="22"/>
-        </w:rPr>
-        <w:t xml:space="preserve">Created a Quest based traveling application. </w:t>
-      </w:r>
-      <w:r>
-        <w:rPr>
-          <w:rFonts w:ascii="Century Gothic" w:eastAsia="Century Gothic" w:hAnsi="Century Gothic" w:cs="Century Gothic"/>
-          <w:bCs/>
-          <w:sz w:val="22"/>
-          <w:szCs w:val="22"/>
-        </w:rPr>
-        <w:t>Using Smart Car API, Mongo DB, Node.JS</w:t>
-      </w:r>
-      <w:r>
-        <w:rPr>
-          <w:rFonts w:ascii="Century Gothic" w:eastAsia="Century Gothic" w:hAnsi="Century Gothic" w:cs="Century Gothic"/>
-          <w:bCs/>
-          <w:sz w:val="22"/>
-          <w:szCs w:val="22"/>
-        </w:rPr>
-        <w:t xml:space="preserve">, and </w:t>
-      </w:r>
-      <w:r>
-        <w:rPr>
-          <w:rFonts w:ascii="Century Gothic" w:eastAsia="Century Gothic" w:hAnsi="Century Gothic" w:cs="Century Gothic"/>
-          <w:bCs/>
-          <w:sz w:val="22"/>
-          <w:szCs w:val="22"/>
-        </w:rPr>
-        <w:t>React.JS</w:t>
-      </w:r>
-      <w:r>
-        <w:rPr>
-          <w:rFonts w:ascii="Century Gothic" w:eastAsia="Century Gothic" w:hAnsi="Century Gothic" w:cs="Century Gothic"/>
-          <w:bCs/>
-          <w:sz w:val="22"/>
-          <w:szCs w:val="22"/>
-        </w:rPr>
-        <w:t>.</w:t>
-      </w:r>
-    </w:p>
-    <w:p>
-      <w:pPr>
-        <w:pStyle w:val="p"/>
-        <w:spacing w:line="276" w:lineRule="auto"/>
-        <w:rPr>
-          <w:rFonts w:ascii="Century Gothic" w:eastAsia="Century Gothic" w:hAnsi="Century Gothic" w:cs="Century Gothic"/>
-          <w:sz w:val="22"/>
-          <w:szCs w:val="22"/>
-        </w:rPr>
-      </w:pPr>
-      <w:r>
-        <w:rPr>
-          <w:rFonts w:ascii="Century Gothic" w:eastAsia="Century Gothic" w:hAnsi="Century Gothic" w:cs="Century Gothic"/>
-          <w:b/>
-          <w:sz w:val="22"/>
-          <w:szCs w:val="22"/>
-        </w:rPr>
-        <w:t>Personal Project</w:t>
-      </w:r>
-      <w:r>
-        <w:rPr>
-          <w:rFonts w:ascii="Century Gothic" w:eastAsia="Century Gothic" w:hAnsi="Century Gothic" w:cs="Century Gothic"/>
-          <w:sz w:val="22"/>
-          <w:szCs w:val="22"/>
-        </w:rPr>
-        <w:t>: Created all components and design for</w:t>
-      </w:r>
-      <w:r>
-        <w:rPr>
-          <w:rFonts w:ascii="Century Gothic" w:eastAsia="Century Gothic" w:hAnsi="Century Gothic" w:cs="Century Gothic"/>
-          <w:sz w:val="22"/>
-          <w:szCs w:val="22"/>
-        </w:rPr>
-        <w:t xml:space="preserve"> my personal portfolio. Using React.JS.</w:t>
       </w:r>
     </w:p>
     <w:p>
@@ -1684,77 +1126,91 @@
           <w:sz w:val="22"/>
           <w:szCs w:val="22"/>
         </w:rPr>
-        <w:t xml:space="preserve">Food </w:t>
-      </w:r>
+        <w:t xml:space="preserve">Food Backpack (In Progress): </w:t>
+      </w:r>
+      <w:r>
+        <w:rPr>
+          <w:rFonts w:ascii="Century Gothic" w:eastAsia="Century Gothic" w:hAnsi="Century Gothic" w:cs="Century Gothic"/>
+          <w:iCs/>
+          <w:sz w:val="22"/>
+          <w:szCs w:val="22"/>
+        </w:rPr>
+        <w:t xml:space="preserve">Developing a Meal Matching application, designed for students to find, make, and eat, new foods either with or without other people. Using ReactJS, Redux, </w:t>
+      </w:r>
+      <w:r>
+        <w:rPr>
+          <w:rFonts w:ascii="Century Gothic" w:eastAsia="Century Gothic" w:hAnsi="Century Gothic" w:cs="Century Gothic"/>
+          <w:iCs/>
+          <w:sz w:val="22"/>
+          <w:szCs w:val="22"/>
+        </w:rPr>
+        <w:t>AWS, Flask, and Postgres.</w:t>
+      </w:r>
+    </w:p>
+    <w:p>
+      <w:pPr>
+        <w:pStyle w:val="p"/>
+        <w:spacing w:line="276" w:lineRule="auto"/>
+        <w:rPr>
+          <w:rFonts w:ascii="Century Gothic" w:eastAsia="Century Gothic" w:hAnsi="Century Gothic" w:cs="Century Gothic"/>
+          <w:bCs/>
+          <w:sz w:val="22"/>
+          <w:szCs w:val="22"/>
+        </w:rPr>
+      </w:pPr>
       <w:r>
         <w:rPr>
           <w:rFonts w:ascii="Century Gothic" w:eastAsia="Century Gothic" w:hAnsi="Century Gothic" w:cs="Century Gothic"/>
           <w:b/>
+          <w:sz w:val="22"/>
+          <w:szCs w:val="22"/>
+        </w:rPr>
+        <w:t xml:space="preserve">Sac-Hacks 2018: </w:t>
+      </w:r>
+      <w:r>
+        <w:rPr>
+          <w:rFonts w:ascii="Century Gothic" w:eastAsia="Century Gothic" w:hAnsi="Century Gothic" w:cs="Century Gothic"/>
           <w:bCs/>
-          <w:iCs/>
-          <w:sz w:val="22"/>
-          <w:szCs w:val="22"/>
-        </w:rPr>
-        <w:t>Backpack (In Progress)</w:t>
-      </w:r>
+          <w:sz w:val="22"/>
+          <w:szCs w:val="22"/>
+        </w:rPr>
+        <w:t>Created a Quest based traveling application. Using Smart Car API, Mongo DB, Node.JS, and React.JS.</w:t>
+      </w:r>
+    </w:p>
+    <w:p>
+      <w:pPr>
+        <w:pStyle w:val="p"/>
+        <w:spacing w:line="276" w:lineRule="auto"/>
+        <w:rPr>
+          <w:rFonts w:ascii="Century Gothic" w:eastAsia="Century Gothic" w:hAnsi="Century Gothic" w:cs="Century Gothic"/>
+          <w:sz w:val="22"/>
+          <w:szCs w:val="22"/>
+        </w:rPr>
+      </w:pPr>
       <w:r>
         <w:rPr>
           <w:rFonts w:ascii="Century Gothic" w:eastAsia="Century Gothic" w:hAnsi="Century Gothic" w:cs="Century Gothic"/>
           <w:b/>
-          <w:bCs/>
-          <w:iCs/>
-          <w:sz w:val="22"/>
-          <w:szCs w:val="22"/>
-        </w:rPr>
-        <w:t>:</w:t>
-      </w:r>
-      <w:r>
-        <w:rPr>
-          <w:rFonts w:ascii="Century Gothic" w:eastAsia="Century Gothic" w:hAnsi="Century Gothic" w:cs="Century Gothic"/>
-          <w:b/>
-          <w:bCs/>
-          <w:iCs/>
-          <w:sz w:val="22"/>
-          <w:szCs w:val="22"/>
-        </w:rPr>
-        <w:t xml:space="preserve"> </w:t>
-      </w:r>
-      <w:r>
-        <w:rPr>
-          <w:rFonts w:ascii="Century Gothic" w:eastAsia="Century Gothic" w:hAnsi="Century Gothic" w:cs="Century Gothic"/>
-          <w:iCs/>
-          <w:sz w:val="22"/>
-          <w:szCs w:val="22"/>
-        </w:rPr>
-        <w:t xml:space="preserve">Created </w:t>
-      </w:r>
-      <w:r>
-        <w:rPr>
-          <w:rFonts w:ascii="Century Gothic" w:eastAsia="Century Gothic" w:hAnsi="Century Gothic" w:cs="Century Gothic"/>
-          <w:iCs/>
-          <w:sz w:val="22"/>
-          <w:szCs w:val="22"/>
-        </w:rPr>
-        <w:t xml:space="preserve">a Meal Matching application, designed for students to find, make, and </w:t>
-      </w:r>
-      <w:r>
-        <w:rPr>
-          <w:rFonts w:ascii="Century Gothic" w:eastAsia="Century Gothic" w:hAnsi="Century Gothic" w:cs="Century Gothic"/>
-          <w:iCs/>
-          <w:sz w:val="22"/>
-          <w:szCs w:val="22"/>
-        </w:rPr>
-        <w:t xml:space="preserve">eat, new foods either with or without other people. Using React.JS, Redux, AWS, </w:t>
-      </w:r>
-      <w:r>
-        <w:rPr>
-          <w:rFonts w:ascii="Century Gothic" w:eastAsia="Century Gothic" w:hAnsi="Century Gothic" w:cs="Century Gothic"/>
-          <w:iCs/>
-          <w:sz w:val="22"/>
-          <w:szCs w:val="22"/>
-        </w:rPr>
-        <w:t>and Flask.</w:t>
-      </w:r>
+          <w:sz w:val="22"/>
+          <w:szCs w:val="22"/>
+        </w:rPr>
+        <w:t>Personal Project</w:t>
+      </w:r>
+      <w:r>
+        <w:rPr>
+          <w:rFonts w:ascii="Century Gothic" w:eastAsia="Century Gothic" w:hAnsi="Century Gothic" w:cs="Century Gothic"/>
+          <w:sz w:val="22"/>
+          <w:szCs w:val="22"/>
+        </w:rPr>
+        <w:t>: Created all components and design for my personal portfolio. Using ReactJS.</w:t>
+      </w:r>
+    </w:p>
+    <w:p>
+      <w:pPr>
+        <w:rPr>
+          <w:rFonts w:eastAsia="Century Gothic"/>
+        </w:rPr>
+      </w:pPr>
     </w:p>
     <w:sectPr>
       <w:pgSz w:w="12240" w:h="15840"/>
@@ -2522,6 +1978,11 @@
       <w:shd w:val="clear" w:color="auto" w:fill="E1DFDD"/>
     </w:rPr>
   </w:style>
+  <w:style w:type="character" w:customStyle="1" w:styleId="lt-line-clampline">
+    <w:name w:val="lt-line-clamp__line"/>
+    <w:basedOn w:val="DefaultParagraphFont"/>
+    <w:rsid w:val="003C4117"/>
+  </w:style>
 </w:styles>
 </file>
 

</xml_diff>